<commit_message>
Cambios a 8,8 horas. Nuevas columnas de retraso y tardanza, nuevas opciones para eleccion de falta. Cambio previo a hacer la seleccion del motivo y hacer el cambio en la hoja
</commit_message>
<xml_diff>
--- a/Instrucciones Basicas.docx
+++ b/Instrucciones Basicas.docx
@@ -4,8 +4,66 @@
   <w:body>
     <w:p>
       <w:pPr>
-        <w:pStyle w:val="Citadestacada"/>
-        <w:rPr>
+        <w:ind w:right="-285"/>
+        <w:rPr>
+          <w:b/>
+          <w:bCs/>
+          <w:sz w:val="160"/>
+          <w:szCs w:val="160"/>
+          <w:lang w:val="es-ES"/>
+        </w:rPr>
+      </w:pPr>
+    </w:p>
+    <w:p>
+      <w:pPr>
+        <w:ind w:right="-285"/>
+        <w:rPr>
+          <w:b/>
+          <w:bCs/>
+          <w:sz w:val="160"/>
+          <w:szCs w:val="160"/>
+          <w:lang w:val="es-ES"/>
+        </w:rPr>
+      </w:pPr>
+      <w:r>
+        <w:rPr>
+          <w:b/>
+          <w:bCs/>
+          <w:sz w:val="160"/>
+          <w:szCs w:val="160"/>
+          <w:lang w:val="es-ES"/>
+        </w:rPr>
+        <w:t>Manual de instrucciones</w:t>
+      </w:r>
+    </w:p>
+    <w:p>
+      <w:pPr>
+        <w:ind w:right="-285"/>
+        <w:rPr>
+          <w:b/>
+          <w:bCs/>
+          <w:sz w:val="160"/>
+          <w:szCs w:val="160"/>
+          <w:lang w:val="es-ES"/>
+        </w:rPr>
+      </w:pPr>
+      <w:r>
+        <w:rPr>
+          <w:b/>
+          <w:bCs/>
+          <w:sz w:val="160"/>
+          <w:szCs w:val="160"/>
+          <w:lang w:val="es-ES"/>
+        </w:rPr>
+        <w:t>aplicación RRHH</w:t>
+      </w:r>
+    </w:p>
+    <w:p>
+      <w:pPr>
+        <w:rPr>
+          <w:i/>
+          <w:iCs/>
+          <w:color w:val="4472C4" w:themeColor="accent1"/>
           <w:sz w:val="36"/>
           <w:szCs w:val="36"/>
           <w:lang w:val="es-ES"/>
@@ -17,15 +75,1074 @@
           <w:szCs w:val="36"/>
           <w:lang w:val="es-ES"/>
         </w:rPr>
-        <w:t>Breve explicación de cómo funciona.</w:t>
-      </w:r>
-    </w:p>
-    <w:p>
-      <w:pPr>
-        <w:rPr>
-          <w:lang w:val="es-ES"/>
-        </w:rPr>
-      </w:pPr>
+        <w:br w:type="page"/>
+      </w:r>
+    </w:p>
+    <w:sdt>
+      <w:sdtPr>
+        <w:rPr>
+          <w:lang w:val="es-ES"/>
+        </w:rPr>
+        <w:id w:val="-1907836909"/>
+        <w:docPartObj>
+          <w:docPartGallery w:val="Table of Contents"/>
+          <w:docPartUnique/>
+        </w:docPartObj>
+      </w:sdtPr>
+      <w:sdtEndPr>
+        <w:rPr>
+          <w:rFonts w:asciiTheme="minorHAnsi" w:eastAsiaTheme="minorHAnsi" w:hAnsiTheme="minorHAnsi" w:cstheme="minorBidi"/>
+          <w:b/>
+          <w:bCs/>
+          <w:color w:val="auto"/>
+          <w:sz w:val="22"/>
+          <w:szCs w:val="22"/>
+          <w:lang w:eastAsia="en-US"/>
+        </w:rPr>
+      </w:sdtEndPr>
+      <w:sdtContent>
+        <w:p>
+          <w:pPr>
+            <w:pStyle w:val="TtuloTDC"/>
+            <w:rPr>
+              <w:b/>
+              <w:bCs/>
+              <w:color w:val="auto"/>
+            </w:rPr>
+          </w:pPr>
+          <w:r>
+            <w:rPr>
+              <w:b/>
+              <w:bCs/>
+              <w:color w:val="auto"/>
+              <w:lang w:val="es-ES"/>
+            </w:rPr>
+            <w:t>Tabla de contenido</w:t>
+          </w:r>
+        </w:p>
+        <w:p>
+          <w:pPr>
+            <w:pStyle w:val="TDC1"/>
+            <w:tabs>
+              <w:tab w:val="right" w:leader="dot" w:pos="8494"/>
+            </w:tabs>
+            <w:rPr>
+              <w:rFonts w:eastAsiaTheme="minorEastAsia"/>
+              <w:noProof/>
+              <w:lang w:eastAsia="es-AR"/>
+            </w:rPr>
+          </w:pPr>
+          <w:r>
+            <w:fldChar w:fldCharType="begin"/>
+          </w:r>
+          <w:r>
+            <w:instrText xml:space="preserve"> TOC \o "1-3" \h \z \u </w:instrText>
+          </w:r>
+          <w:r>
+            <w:fldChar w:fldCharType="separate"/>
+          </w:r>
+          <w:hyperlink w:anchor="_Toc61377356" w:history="1">
+            <w:r>
+              <w:rPr>
+                <w:rStyle w:val="Hipervnculo"/>
+                <w:noProof/>
+              </w:rPr>
+              <w:t>Introducción</w:t>
+            </w:r>
+            <w:r>
+              <w:rPr>
+                <w:noProof/>
+                <w:webHidden/>
+              </w:rPr>
+              <w:tab/>
+            </w:r>
+            <w:r>
+              <w:rPr>
+                <w:noProof/>
+                <w:webHidden/>
+              </w:rPr>
+              <w:fldChar w:fldCharType="begin"/>
+            </w:r>
+            <w:r>
+              <w:rPr>
+                <w:noProof/>
+                <w:webHidden/>
+              </w:rPr>
+              <w:instrText xml:space="preserve"> PAGEREF _Toc61377356 \h </w:instrText>
+            </w:r>
+            <w:r>
+              <w:rPr>
+                <w:noProof/>
+                <w:webHidden/>
+              </w:rPr>
+            </w:r>
+            <w:r>
+              <w:rPr>
+                <w:noProof/>
+                <w:webHidden/>
+              </w:rPr>
+              <w:fldChar w:fldCharType="separate"/>
+            </w:r>
+            <w:r>
+              <w:rPr>
+                <w:noProof/>
+                <w:webHidden/>
+              </w:rPr>
+              <w:t>3</w:t>
+            </w:r>
+            <w:r>
+              <w:rPr>
+                <w:noProof/>
+                <w:webHidden/>
+              </w:rPr>
+              <w:fldChar w:fldCharType="end"/>
+            </w:r>
+          </w:hyperlink>
+        </w:p>
+        <w:p>
+          <w:pPr>
+            <w:pStyle w:val="TDC1"/>
+            <w:tabs>
+              <w:tab w:val="right" w:leader="dot" w:pos="8494"/>
+            </w:tabs>
+            <w:rPr>
+              <w:rFonts w:eastAsiaTheme="minorEastAsia"/>
+              <w:noProof/>
+              <w:lang w:eastAsia="es-AR"/>
+            </w:rPr>
+          </w:pPr>
+          <w:hyperlink w:anchor="_Toc61377357" w:history="1">
+            <w:r>
+              <w:rPr>
+                <w:rStyle w:val="Hipervnculo"/>
+                <w:noProof/>
+                <w:lang w:val="es-ES"/>
+              </w:rPr>
+              <w:t>Operaciones Disponibles</w:t>
+            </w:r>
+            <w:r>
+              <w:rPr>
+                <w:noProof/>
+                <w:webHidden/>
+              </w:rPr>
+              <w:tab/>
+            </w:r>
+            <w:r>
+              <w:rPr>
+                <w:noProof/>
+                <w:webHidden/>
+              </w:rPr>
+              <w:fldChar w:fldCharType="begin"/>
+            </w:r>
+            <w:r>
+              <w:rPr>
+                <w:noProof/>
+                <w:webHidden/>
+              </w:rPr>
+              <w:instrText xml:space="preserve"> PAGEREF _Toc61377357 \h </w:instrText>
+            </w:r>
+            <w:r>
+              <w:rPr>
+                <w:noProof/>
+                <w:webHidden/>
+              </w:rPr>
+            </w:r>
+            <w:r>
+              <w:rPr>
+                <w:noProof/>
+                <w:webHidden/>
+              </w:rPr>
+              <w:fldChar w:fldCharType="separate"/>
+            </w:r>
+            <w:r>
+              <w:rPr>
+                <w:noProof/>
+                <w:webHidden/>
+              </w:rPr>
+              <w:t>4</w:t>
+            </w:r>
+            <w:r>
+              <w:rPr>
+                <w:noProof/>
+                <w:webHidden/>
+              </w:rPr>
+              <w:fldChar w:fldCharType="end"/>
+            </w:r>
+          </w:hyperlink>
+        </w:p>
+        <w:p>
+          <w:pPr>
+            <w:pStyle w:val="TDC1"/>
+            <w:tabs>
+              <w:tab w:val="right" w:leader="dot" w:pos="8494"/>
+            </w:tabs>
+            <w:rPr>
+              <w:rFonts w:eastAsiaTheme="minorEastAsia"/>
+              <w:noProof/>
+              <w:lang w:eastAsia="es-AR"/>
+            </w:rPr>
+          </w:pPr>
+          <w:hyperlink w:anchor="_Toc61377358" w:history="1">
+            <w:r>
+              <w:rPr>
+                <w:rStyle w:val="Hipervnculo"/>
+                <w:noProof/>
+                <w:lang w:val="es-ES"/>
+              </w:rPr>
+              <w:t>Ordenado de reg</w:t>
+            </w:r>
+            <w:r>
+              <w:rPr>
+                <w:rStyle w:val="Hipervnculo"/>
+                <w:noProof/>
+                <w:lang w:val="es-ES"/>
+              </w:rPr>
+              <w:t>i</w:t>
+            </w:r>
+            <w:r>
+              <w:rPr>
+                <w:rStyle w:val="Hipervnculo"/>
+                <w:noProof/>
+                <w:lang w:val="es-ES"/>
+              </w:rPr>
+              <w:t>stros:</w:t>
+            </w:r>
+            <w:r>
+              <w:rPr>
+                <w:noProof/>
+                <w:webHidden/>
+              </w:rPr>
+              <w:tab/>
+            </w:r>
+            <w:r>
+              <w:rPr>
+                <w:noProof/>
+                <w:webHidden/>
+              </w:rPr>
+              <w:fldChar w:fldCharType="begin"/>
+            </w:r>
+            <w:r>
+              <w:rPr>
+                <w:noProof/>
+                <w:webHidden/>
+              </w:rPr>
+              <w:instrText xml:space="preserve"> PAGEREF _Toc61377358 \h </w:instrText>
+            </w:r>
+            <w:r>
+              <w:rPr>
+                <w:noProof/>
+                <w:webHidden/>
+              </w:rPr>
+            </w:r>
+            <w:r>
+              <w:rPr>
+                <w:noProof/>
+                <w:webHidden/>
+              </w:rPr>
+              <w:fldChar w:fldCharType="separate"/>
+            </w:r>
+            <w:r>
+              <w:rPr>
+                <w:noProof/>
+                <w:webHidden/>
+              </w:rPr>
+              <w:t>4</w:t>
+            </w:r>
+            <w:r>
+              <w:rPr>
+                <w:noProof/>
+                <w:webHidden/>
+              </w:rPr>
+              <w:fldChar w:fldCharType="end"/>
+            </w:r>
+          </w:hyperlink>
+        </w:p>
+        <w:p>
+          <w:pPr>
+            <w:pStyle w:val="TDC2"/>
+            <w:tabs>
+              <w:tab w:val="right" w:leader="dot" w:pos="8494"/>
+            </w:tabs>
+            <w:rPr>
+              <w:rFonts w:eastAsiaTheme="minorEastAsia"/>
+              <w:noProof/>
+              <w:lang w:eastAsia="es-AR"/>
+            </w:rPr>
+          </w:pPr>
+          <w:hyperlink w:anchor="_Toc61377359" w:history="1">
+            <w:r>
+              <w:rPr>
+                <w:rStyle w:val="Hipervnculo"/>
+                <w:bCs/>
+                <w:noProof/>
+                <w:lang w:val="es-ES"/>
+              </w:rPr>
+              <w:t>Limpieza de registros</w:t>
+            </w:r>
+            <w:r>
+              <w:rPr>
+                <w:noProof/>
+                <w:webHidden/>
+              </w:rPr>
+              <w:tab/>
+            </w:r>
+            <w:r>
+              <w:rPr>
+                <w:noProof/>
+                <w:webHidden/>
+              </w:rPr>
+              <w:fldChar w:fldCharType="begin"/>
+            </w:r>
+            <w:r>
+              <w:rPr>
+                <w:noProof/>
+                <w:webHidden/>
+              </w:rPr>
+              <w:instrText xml:space="preserve"> PAGEREF _Toc61377359 \h </w:instrText>
+            </w:r>
+            <w:r>
+              <w:rPr>
+                <w:noProof/>
+                <w:webHidden/>
+              </w:rPr>
+            </w:r>
+            <w:r>
+              <w:rPr>
+                <w:noProof/>
+                <w:webHidden/>
+              </w:rPr>
+              <w:fldChar w:fldCharType="separate"/>
+            </w:r>
+            <w:r>
+              <w:rPr>
+                <w:noProof/>
+                <w:webHidden/>
+              </w:rPr>
+              <w:t>4</w:t>
+            </w:r>
+            <w:r>
+              <w:rPr>
+                <w:noProof/>
+                <w:webHidden/>
+              </w:rPr>
+              <w:fldChar w:fldCharType="end"/>
+            </w:r>
+          </w:hyperlink>
+        </w:p>
+        <w:p>
+          <w:pPr>
+            <w:pStyle w:val="TDC2"/>
+            <w:tabs>
+              <w:tab w:val="right" w:leader="dot" w:pos="8494"/>
+            </w:tabs>
+            <w:rPr>
+              <w:rFonts w:eastAsiaTheme="minorEastAsia"/>
+              <w:noProof/>
+              <w:lang w:eastAsia="es-AR"/>
+            </w:rPr>
+          </w:pPr>
+          <w:hyperlink w:anchor="_Toc61377360" w:history="1">
+            <w:r>
+              <w:rPr>
+                <w:rStyle w:val="Hipervnculo"/>
+                <w:noProof/>
+                <w:lang w:val="es-ES"/>
+              </w:rPr>
+              <w:t>Actualización de registros:</w:t>
+            </w:r>
+            <w:r>
+              <w:rPr>
+                <w:noProof/>
+                <w:webHidden/>
+              </w:rPr>
+              <w:tab/>
+            </w:r>
+            <w:r>
+              <w:rPr>
+                <w:noProof/>
+                <w:webHidden/>
+              </w:rPr>
+              <w:fldChar w:fldCharType="begin"/>
+            </w:r>
+            <w:r>
+              <w:rPr>
+                <w:noProof/>
+                <w:webHidden/>
+              </w:rPr>
+              <w:instrText xml:space="preserve"> PAGEREF _Toc61377360 \h </w:instrText>
+            </w:r>
+            <w:r>
+              <w:rPr>
+                <w:noProof/>
+                <w:webHidden/>
+              </w:rPr>
+            </w:r>
+            <w:r>
+              <w:rPr>
+                <w:noProof/>
+                <w:webHidden/>
+              </w:rPr>
+              <w:fldChar w:fldCharType="separate"/>
+            </w:r>
+            <w:r>
+              <w:rPr>
+                <w:noProof/>
+                <w:webHidden/>
+              </w:rPr>
+              <w:t>5</w:t>
+            </w:r>
+            <w:r>
+              <w:rPr>
+                <w:noProof/>
+                <w:webHidden/>
+              </w:rPr>
+              <w:fldChar w:fldCharType="end"/>
+            </w:r>
+          </w:hyperlink>
+        </w:p>
+        <w:p>
+          <w:pPr>
+            <w:pStyle w:val="TDC1"/>
+            <w:tabs>
+              <w:tab w:val="right" w:leader="dot" w:pos="8494"/>
+            </w:tabs>
+            <w:rPr>
+              <w:rFonts w:eastAsiaTheme="minorEastAsia"/>
+              <w:noProof/>
+              <w:lang w:eastAsia="es-AR"/>
+            </w:rPr>
+          </w:pPr>
+          <w:hyperlink w:anchor="_Toc61377361" w:history="1">
+            <w:r>
+              <w:rPr>
+                <w:rStyle w:val="Hipervnculo"/>
+                <w:noProof/>
+                <w:lang w:val="es-ES"/>
+              </w:rPr>
+              <w:t>Creación de informes:</w:t>
+            </w:r>
+            <w:r>
+              <w:rPr>
+                <w:noProof/>
+                <w:webHidden/>
+              </w:rPr>
+              <w:tab/>
+            </w:r>
+            <w:r>
+              <w:rPr>
+                <w:noProof/>
+                <w:webHidden/>
+              </w:rPr>
+              <w:fldChar w:fldCharType="begin"/>
+            </w:r>
+            <w:r>
+              <w:rPr>
+                <w:noProof/>
+                <w:webHidden/>
+              </w:rPr>
+              <w:instrText xml:space="preserve"> PAGEREF _Toc61377361 \h </w:instrText>
+            </w:r>
+            <w:r>
+              <w:rPr>
+                <w:noProof/>
+                <w:webHidden/>
+              </w:rPr>
+            </w:r>
+            <w:r>
+              <w:rPr>
+                <w:noProof/>
+                <w:webHidden/>
+              </w:rPr>
+              <w:fldChar w:fldCharType="separate"/>
+            </w:r>
+            <w:r>
+              <w:rPr>
+                <w:noProof/>
+                <w:webHidden/>
+              </w:rPr>
+              <w:t>6</w:t>
+            </w:r>
+            <w:r>
+              <w:rPr>
+                <w:noProof/>
+                <w:webHidden/>
+              </w:rPr>
+              <w:fldChar w:fldCharType="end"/>
+            </w:r>
+          </w:hyperlink>
+        </w:p>
+        <w:p>
+          <w:pPr>
+            <w:pStyle w:val="TDC2"/>
+            <w:tabs>
+              <w:tab w:val="right" w:leader="dot" w:pos="8494"/>
+            </w:tabs>
+            <w:rPr>
+              <w:rFonts w:eastAsiaTheme="minorEastAsia"/>
+              <w:noProof/>
+              <w:lang w:eastAsia="es-AR"/>
+            </w:rPr>
+          </w:pPr>
+          <w:hyperlink w:anchor="_Toc61377362" w:history="1">
+            <w:r>
+              <w:rPr>
+                <w:rStyle w:val="Hipervnculo"/>
+                <w:noProof/>
+                <w:lang w:val="es-ES"/>
+              </w:rPr>
+              <w:t>Ingreso de fechas:</w:t>
+            </w:r>
+            <w:r>
+              <w:rPr>
+                <w:noProof/>
+                <w:webHidden/>
+              </w:rPr>
+              <w:tab/>
+            </w:r>
+            <w:r>
+              <w:rPr>
+                <w:noProof/>
+                <w:webHidden/>
+              </w:rPr>
+              <w:fldChar w:fldCharType="begin"/>
+            </w:r>
+            <w:r>
+              <w:rPr>
+                <w:noProof/>
+                <w:webHidden/>
+              </w:rPr>
+              <w:instrText xml:space="preserve"> PAGEREF _Toc61377362 \h </w:instrText>
+            </w:r>
+            <w:r>
+              <w:rPr>
+                <w:noProof/>
+                <w:webHidden/>
+              </w:rPr>
+            </w:r>
+            <w:r>
+              <w:rPr>
+                <w:noProof/>
+                <w:webHidden/>
+              </w:rPr>
+              <w:fldChar w:fldCharType="separate"/>
+            </w:r>
+            <w:r>
+              <w:rPr>
+                <w:noProof/>
+                <w:webHidden/>
+              </w:rPr>
+              <w:t>6</w:t>
+            </w:r>
+            <w:r>
+              <w:rPr>
+                <w:noProof/>
+                <w:webHidden/>
+              </w:rPr>
+              <w:fldChar w:fldCharType="end"/>
+            </w:r>
+          </w:hyperlink>
+        </w:p>
+        <w:p>
+          <w:pPr>
+            <w:pStyle w:val="TDC1"/>
+            <w:tabs>
+              <w:tab w:val="right" w:leader="dot" w:pos="8494"/>
+            </w:tabs>
+            <w:rPr>
+              <w:rFonts w:eastAsiaTheme="minorEastAsia"/>
+              <w:noProof/>
+              <w:lang w:eastAsia="es-AR"/>
+            </w:rPr>
+          </w:pPr>
+          <w:hyperlink w:anchor="_Toc61377363" w:history="1">
+            <w:r>
+              <w:rPr>
+                <w:rStyle w:val="Hipervnculo"/>
+                <w:noProof/>
+                <w:lang w:val="es-ES"/>
+              </w:rPr>
+              <w:t>Gestión base de datos:</w:t>
+            </w:r>
+            <w:r>
+              <w:rPr>
+                <w:noProof/>
+                <w:webHidden/>
+              </w:rPr>
+              <w:tab/>
+            </w:r>
+            <w:r>
+              <w:rPr>
+                <w:noProof/>
+                <w:webHidden/>
+              </w:rPr>
+              <w:fldChar w:fldCharType="begin"/>
+            </w:r>
+            <w:r>
+              <w:rPr>
+                <w:noProof/>
+                <w:webHidden/>
+              </w:rPr>
+              <w:instrText xml:space="preserve"> PAGEREF _Toc61377363 \h </w:instrText>
+            </w:r>
+            <w:r>
+              <w:rPr>
+                <w:noProof/>
+                <w:webHidden/>
+              </w:rPr>
+            </w:r>
+            <w:r>
+              <w:rPr>
+                <w:noProof/>
+                <w:webHidden/>
+              </w:rPr>
+              <w:fldChar w:fldCharType="separate"/>
+            </w:r>
+            <w:r>
+              <w:rPr>
+                <w:noProof/>
+                <w:webHidden/>
+              </w:rPr>
+              <w:t>7</w:t>
+            </w:r>
+            <w:r>
+              <w:rPr>
+                <w:noProof/>
+                <w:webHidden/>
+              </w:rPr>
+              <w:fldChar w:fldCharType="end"/>
+            </w:r>
+          </w:hyperlink>
+        </w:p>
+        <w:p>
+          <w:pPr>
+            <w:pStyle w:val="TDC2"/>
+            <w:tabs>
+              <w:tab w:val="right" w:leader="dot" w:pos="8494"/>
+            </w:tabs>
+            <w:rPr>
+              <w:rFonts w:eastAsiaTheme="minorEastAsia"/>
+              <w:noProof/>
+              <w:lang w:eastAsia="es-AR"/>
+            </w:rPr>
+          </w:pPr>
+          <w:hyperlink w:anchor="_Toc61377364" w:history="1">
+            <w:r>
+              <w:rPr>
+                <w:rStyle w:val="Hipervnculo"/>
+                <w:noProof/>
+                <w:lang w:val="es-ES"/>
+              </w:rPr>
+              <w:t>Agregar empleado:</w:t>
+            </w:r>
+            <w:r>
+              <w:rPr>
+                <w:noProof/>
+                <w:webHidden/>
+              </w:rPr>
+              <w:tab/>
+            </w:r>
+            <w:r>
+              <w:rPr>
+                <w:noProof/>
+                <w:webHidden/>
+              </w:rPr>
+              <w:fldChar w:fldCharType="begin"/>
+            </w:r>
+            <w:r>
+              <w:rPr>
+                <w:noProof/>
+                <w:webHidden/>
+              </w:rPr>
+              <w:instrText xml:space="preserve"> PAGEREF _Toc61377364 \h </w:instrText>
+            </w:r>
+            <w:r>
+              <w:rPr>
+                <w:noProof/>
+                <w:webHidden/>
+              </w:rPr>
+            </w:r>
+            <w:r>
+              <w:rPr>
+                <w:noProof/>
+                <w:webHidden/>
+              </w:rPr>
+              <w:fldChar w:fldCharType="separate"/>
+            </w:r>
+            <w:r>
+              <w:rPr>
+                <w:noProof/>
+                <w:webHidden/>
+              </w:rPr>
+              <w:t>7</w:t>
+            </w:r>
+            <w:r>
+              <w:rPr>
+                <w:noProof/>
+                <w:webHidden/>
+              </w:rPr>
+              <w:fldChar w:fldCharType="end"/>
+            </w:r>
+          </w:hyperlink>
+        </w:p>
+        <w:p>
+          <w:pPr>
+            <w:pStyle w:val="TDC2"/>
+            <w:tabs>
+              <w:tab w:val="right" w:leader="dot" w:pos="8494"/>
+            </w:tabs>
+            <w:rPr>
+              <w:rFonts w:eastAsiaTheme="minorEastAsia"/>
+              <w:noProof/>
+              <w:lang w:eastAsia="es-AR"/>
+            </w:rPr>
+          </w:pPr>
+          <w:hyperlink w:anchor="_Toc61377365" w:history="1">
+            <w:r>
+              <w:rPr>
+                <w:rStyle w:val="Hipervnculo"/>
+                <w:noProof/>
+                <w:lang w:val="es-ES"/>
+              </w:rPr>
+              <w:t>Actualizar empleado:</w:t>
+            </w:r>
+            <w:r>
+              <w:rPr>
+                <w:noProof/>
+                <w:webHidden/>
+              </w:rPr>
+              <w:tab/>
+            </w:r>
+            <w:r>
+              <w:rPr>
+                <w:noProof/>
+                <w:webHidden/>
+              </w:rPr>
+              <w:fldChar w:fldCharType="begin"/>
+            </w:r>
+            <w:r>
+              <w:rPr>
+                <w:noProof/>
+                <w:webHidden/>
+              </w:rPr>
+              <w:instrText xml:space="preserve"> PAGEREF _Toc61377365 \h </w:instrText>
+            </w:r>
+            <w:r>
+              <w:rPr>
+                <w:noProof/>
+                <w:webHidden/>
+              </w:rPr>
+            </w:r>
+            <w:r>
+              <w:rPr>
+                <w:noProof/>
+                <w:webHidden/>
+              </w:rPr>
+              <w:fldChar w:fldCharType="separate"/>
+            </w:r>
+            <w:r>
+              <w:rPr>
+                <w:noProof/>
+                <w:webHidden/>
+              </w:rPr>
+              <w:t>7</w:t>
+            </w:r>
+            <w:r>
+              <w:rPr>
+                <w:noProof/>
+                <w:webHidden/>
+              </w:rPr>
+              <w:fldChar w:fldCharType="end"/>
+            </w:r>
+          </w:hyperlink>
+        </w:p>
+        <w:p>
+          <w:pPr>
+            <w:pStyle w:val="TDC2"/>
+            <w:tabs>
+              <w:tab w:val="right" w:leader="dot" w:pos="8494"/>
+            </w:tabs>
+            <w:rPr>
+              <w:rFonts w:eastAsiaTheme="minorEastAsia"/>
+              <w:noProof/>
+              <w:lang w:eastAsia="es-AR"/>
+            </w:rPr>
+          </w:pPr>
+          <w:hyperlink w:anchor="_Toc61377366" w:history="1">
+            <w:r>
+              <w:rPr>
+                <w:rStyle w:val="Hipervnculo"/>
+                <w:noProof/>
+                <w:lang w:val="es-ES"/>
+              </w:rPr>
+              <w:t>Eliminar empleado:</w:t>
+            </w:r>
+            <w:r>
+              <w:rPr>
+                <w:noProof/>
+                <w:webHidden/>
+              </w:rPr>
+              <w:tab/>
+            </w:r>
+            <w:r>
+              <w:rPr>
+                <w:noProof/>
+                <w:webHidden/>
+              </w:rPr>
+              <w:fldChar w:fldCharType="begin"/>
+            </w:r>
+            <w:r>
+              <w:rPr>
+                <w:noProof/>
+                <w:webHidden/>
+              </w:rPr>
+              <w:instrText xml:space="preserve"> PAGEREF _Toc61377366 \h </w:instrText>
+            </w:r>
+            <w:r>
+              <w:rPr>
+                <w:noProof/>
+                <w:webHidden/>
+              </w:rPr>
+            </w:r>
+            <w:r>
+              <w:rPr>
+                <w:noProof/>
+                <w:webHidden/>
+              </w:rPr>
+              <w:fldChar w:fldCharType="separate"/>
+            </w:r>
+            <w:r>
+              <w:rPr>
+                <w:noProof/>
+                <w:webHidden/>
+              </w:rPr>
+              <w:t>7</w:t>
+            </w:r>
+            <w:r>
+              <w:rPr>
+                <w:noProof/>
+                <w:webHidden/>
+              </w:rPr>
+              <w:fldChar w:fldCharType="end"/>
+            </w:r>
+          </w:hyperlink>
+        </w:p>
+        <w:p>
+          <w:pPr>
+            <w:pStyle w:val="TDC2"/>
+            <w:tabs>
+              <w:tab w:val="right" w:leader="dot" w:pos="8494"/>
+            </w:tabs>
+            <w:rPr>
+              <w:rFonts w:eastAsiaTheme="minorEastAsia"/>
+              <w:noProof/>
+              <w:lang w:eastAsia="es-AR"/>
+            </w:rPr>
+          </w:pPr>
+          <w:hyperlink w:anchor="_Toc61377367" w:history="1">
+            <w:r>
+              <w:rPr>
+                <w:rStyle w:val="Hipervnculo"/>
+                <w:noProof/>
+                <w:lang w:val="es-ES"/>
+              </w:rPr>
+              <w:t>Modificar Registro:</w:t>
+            </w:r>
+            <w:r>
+              <w:rPr>
+                <w:noProof/>
+                <w:webHidden/>
+              </w:rPr>
+              <w:tab/>
+            </w:r>
+            <w:r>
+              <w:rPr>
+                <w:noProof/>
+                <w:webHidden/>
+              </w:rPr>
+              <w:fldChar w:fldCharType="begin"/>
+            </w:r>
+            <w:r>
+              <w:rPr>
+                <w:noProof/>
+                <w:webHidden/>
+              </w:rPr>
+              <w:instrText xml:space="preserve"> PAGEREF _Toc61377367 \h </w:instrText>
+            </w:r>
+            <w:r>
+              <w:rPr>
+                <w:noProof/>
+                <w:webHidden/>
+              </w:rPr>
+            </w:r>
+            <w:r>
+              <w:rPr>
+                <w:noProof/>
+                <w:webHidden/>
+              </w:rPr>
+              <w:fldChar w:fldCharType="separate"/>
+            </w:r>
+            <w:r>
+              <w:rPr>
+                <w:noProof/>
+                <w:webHidden/>
+              </w:rPr>
+              <w:t>7</w:t>
+            </w:r>
+            <w:r>
+              <w:rPr>
+                <w:noProof/>
+                <w:webHidden/>
+              </w:rPr>
+              <w:fldChar w:fldCharType="end"/>
+            </w:r>
+          </w:hyperlink>
+        </w:p>
+        <w:p>
+          <w:pPr>
+            <w:pStyle w:val="TDC2"/>
+            <w:tabs>
+              <w:tab w:val="right" w:leader="dot" w:pos="8494"/>
+            </w:tabs>
+            <w:rPr>
+              <w:rFonts w:eastAsiaTheme="minorEastAsia"/>
+              <w:noProof/>
+              <w:lang w:eastAsia="es-AR"/>
+            </w:rPr>
+          </w:pPr>
+          <w:hyperlink w:anchor="_Toc61377368" w:history="1">
+            <w:r>
+              <w:rPr>
+                <w:rStyle w:val="Hipervnculo"/>
+                <w:noProof/>
+                <w:lang w:val="es-ES"/>
+              </w:rPr>
+              <w:t>Descargar:</w:t>
+            </w:r>
+            <w:r>
+              <w:rPr>
+                <w:noProof/>
+                <w:webHidden/>
+              </w:rPr>
+              <w:tab/>
+            </w:r>
+            <w:r>
+              <w:rPr>
+                <w:noProof/>
+                <w:webHidden/>
+              </w:rPr>
+              <w:fldChar w:fldCharType="begin"/>
+            </w:r>
+            <w:r>
+              <w:rPr>
+                <w:noProof/>
+                <w:webHidden/>
+              </w:rPr>
+              <w:instrText xml:space="preserve"> PAGEREF _Toc61377368 \h </w:instrText>
+            </w:r>
+            <w:r>
+              <w:rPr>
+                <w:noProof/>
+                <w:webHidden/>
+              </w:rPr>
+            </w:r>
+            <w:r>
+              <w:rPr>
+                <w:noProof/>
+                <w:webHidden/>
+              </w:rPr>
+              <w:fldChar w:fldCharType="separate"/>
+            </w:r>
+            <w:r>
+              <w:rPr>
+                <w:noProof/>
+                <w:webHidden/>
+              </w:rPr>
+              <w:t>8</w:t>
+            </w:r>
+            <w:r>
+              <w:rPr>
+                <w:noProof/>
+                <w:webHidden/>
+              </w:rPr>
+              <w:fldChar w:fldCharType="end"/>
+            </w:r>
+          </w:hyperlink>
+        </w:p>
+        <w:p>
+          <w:r>
+            <w:rPr>
+              <w:b/>
+              <w:bCs/>
+              <w:lang w:val="es-ES"/>
+            </w:rPr>
+            <w:fldChar w:fldCharType="end"/>
+          </w:r>
+        </w:p>
+      </w:sdtContent>
+    </w:sdt>
+    <w:p>
+      <w:pPr>
+        <w:rPr>
+          <w:lang w:val="es-ES"/>
+        </w:rPr>
+      </w:pPr>
+    </w:p>
+    <w:p>
+      <w:pPr>
+        <w:rPr>
+          <w:lang w:val="es-ES"/>
+        </w:rPr>
+      </w:pPr>
+    </w:p>
+    <w:p>
+      <w:pPr>
+        <w:rPr>
+          <w:lang w:val="es-ES"/>
+        </w:rPr>
+      </w:pPr>
+      <w:r>
+        <w:rPr>
+          <w:lang w:val="es-ES"/>
+        </w:rPr>
+        <w:br w:type="page"/>
+      </w:r>
+    </w:p>
+    <w:p>
+      <w:pPr>
+        <w:pStyle w:val="Ttulo1"/>
+      </w:pPr>
+      <w:bookmarkStart w:id="0" w:name="_Toc61377356"/>
+      <w:r>
+        <w:lastRenderedPageBreak/>
+        <w:t>Introducción</w:t>
+      </w:r>
+      <w:bookmarkEnd w:id="0"/>
+    </w:p>
+    <w:p>
+      <w:pPr>
+        <w:rPr>
+          <w:lang w:val="es-ES"/>
+        </w:rPr>
+      </w:pPr>
+      <w:r>
+        <w:rPr>
+          <w:lang w:val="es-ES"/>
+        </w:rPr>
+        <w:t>El presente es un manual sobre lo que usted como usuario se encontrara al momento de trabajar con la aplicación.</w:t>
+      </w:r>
+    </w:p>
+    <w:p>
+      <w:pPr>
+        <w:rPr>
+          <w:lang w:val="es-ES"/>
+        </w:rPr>
+      </w:pPr>
+      <w:r>
+        <w:rPr>
+          <w:lang w:val="es-ES"/>
+        </w:rPr>
+        <w:t>Dentro de la carpeta Vulcano hay 2 carpetas más y 1 ejecutable.</w:t>
+      </w:r>
     </w:p>
     <w:p>
       <w:pPr>
@@ -36,20 +1153,21 @@
       <w:r>
         <w:rPr>
           <w:noProof/>
+          <w:lang w:val="es-ES"/>
         </w:rPr>
         <w:drawing>
-          <wp:anchor distT="0" distB="0" distL="114300" distR="114300" simplePos="0" relativeHeight="251658240" behindDoc="0" locked="0" layoutInCell="1" allowOverlap="1" wp14:anchorId="2784D730" wp14:editId="4E808935">
+          <wp:anchor distT="0" distB="0" distL="114300" distR="114300" simplePos="0" relativeHeight="251661312" behindDoc="0" locked="0" layoutInCell="1" allowOverlap="1" wp14:anchorId="5800FDAC" wp14:editId="596D57D8">
             <wp:simplePos x="0" y="0"/>
             <wp:positionH relativeFrom="margin">
-              <wp:posOffset>52705</wp:posOffset>
+              <wp:align>left</wp:align>
             </wp:positionH>
             <wp:positionV relativeFrom="paragraph">
-              <wp:posOffset>366395</wp:posOffset>
+              <wp:posOffset>85090</wp:posOffset>
             </wp:positionV>
-            <wp:extent cx="2457450" cy="1724025"/>
-            <wp:effectExtent l="0" t="0" r="0" b="9525"/>
+            <wp:extent cx="2423795" cy="1219200"/>
+            <wp:effectExtent l="0" t="0" r="0" b="0"/>
             <wp:wrapSquare wrapText="bothSides"/>
-            <wp:docPr id="1" name="Imagen 1"/>
+            <wp:docPr id="7" name="Imagen 7"/>
             <wp:cNvGraphicFramePr>
               <a:graphicFrameLocks xmlns:a="http://schemas.openxmlformats.org/drawingml/2006/main" noChangeAspect="1"/>
             </wp:cNvGraphicFramePr>
@@ -57,36 +1175,29 @@
               <a:graphicData uri="http://schemas.openxmlformats.org/drawingml/2006/picture">
                 <pic:pic xmlns:pic="http://schemas.openxmlformats.org/drawingml/2006/picture">
                   <pic:nvPicPr>
-                    <pic:cNvPr id="1" name=""/>
+                    <pic:cNvPr id="7" name="Imagen 7"/>
                     <pic:cNvPicPr/>
                   </pic:nvPicPr>
-                  <pic:blipFill rotWithShape="1">
-                    <a:blip r:embed="rId5">
+                  <pic:blipFill>
+                    <a:blip r:embed="rId6">
                       <a:extLst>
                         <a:ext uri="{28A0092B-C50C-407E-A947-70E740481C1C}">
                           <a14:useLocalDpi xmlns:a14="http://schemas.microsoft.com/office/drawing/2010/main" val="0"/>
                         </a:ext>
                       </a:extLst>
                     </a:blip>
-                    <a:srcRect l="8192" t="23080" r="85156" b="60322"/>
-                    <a:stretch/>
+                    <a:stretch>
+                      <a:fillRect/>
+                    </a:stretch>
                   </pic:blipFill>
-                  <pic:spPr bwMode="auto">
+                  <pic:spPr>
                     <a:xfrm>
                       <a:off x="0" y="0"/>
-                      <a:ext cx="2457450" cy="1724025"/>
+                      <a:ext cx="2430286" cy="1222333"/>
                     </a:xfrm>
                     <a:prstGeom prst="rect">
                       <a:avLst/>
                     </a:prstGeom>
-                    <a:ln>
-                      <a:noFill/>
-                    </a:ln>
-                    <a:extLst>
-                      <a:ext uri="{53640926-AAD7-44D8-BBD7-CCE9431645EC}">
-                        <a14:shadowObscured xmlns:a14="http://schemas.microsoft.com/office/drawing/2010/main"/>
-                      </a:ext>
-                    </a:extLst>
                   </pic:spPr>
                 </pic:pic>
               </a:graphicData>
@@ -100,93 +1211,71 @@
           </wp:anchor>
         </w:drawing>
       </w:r>
-      <w:r>
-        <w:rPr>
-          <w:lang w:val="es-ES"/>
-        </w:rPr>
-        <w:t>Dentro de la carpeta Vulcano hay 2 carpetas más y 1 ejecutable.</w:t>
-      </w:r>
-    </w:p>
-    <w:p>
-      <w:pPr>
-        <w:rPr>
-          <w:lang w:val="es-ES"/>
-        </w:rPr>
-      </w:pPr>
-    </w:p>
-    <w:p>
-      <w:pPr>
-        <w:rPr>
-          <w:lang w:val="es-ES"/>
-        </w:rPr>
-      </w:pPr>
-    </w:p>
-    <w:p>
-      <w:pPr>
-        <w:rPr>
-          <w:lang w:val="es-ES"/>
-        </w:rPr>
-      </w:pPr>
-    </w:p>
-    <w:p>
-      <w:pPr>
-        <w:rPr>
-          <w:lang w:val="es-ES"/>
-        </w:rPr>
-      </w:pPr>
-    </w:p>
-    <w:p>
-      <w:pPr>
-        <w:rPr>
-          <w:lang w:val="es-ES"/>
-        </w:rPr>
-      </w:pPr>
-    </w:p>
-    <w:p>
-      <w:pPr>
-        <w:rPr>
-          <w:lang w:val="es-ES"/>
-        </w:rPr>
-      </w:pPr>
-    </w:p>
-    <w:p>
-      <w:pPr>
-        <w:rPr>
-          <w:lang w:val="es-ES"/>
-        </w:rPr>
-      </w:pPr>
-    </w:p>
-    <w:p>
-      <w:pPr>
-        <w:rPr>
-          <w:lang w:val="es-ES"/>
-        </w:rPr>
-      </w:pPr>
-    </w:p>
-    <w:p>
-      <w:pPr>
-        <w:rPr>
-          <w:lang w:val="es-ES"/>
-        </w:rPr>
-      </w:pPr>
-      <w:r>
-        <w:rPr>
-          <w:lang w:val="es-ES"/>
-        </w:rPr>
-        <w:t>La carpeta “Vulcano” contiene los archivos necesarios para el programa. NO TOCAR</w:t>
-      </w:r>
-    </w:p>
-    <w:p>
-      <w:pPr>
-        <w:rPr>
-          <w:lang w:val="es-ES"/>
-        </w:rPr>
-      </w:pPr>
-      <w:r>
-        <w:rPr>
-          <w:lang w:val="es-ES"/>
-        </w:rPr>
-        <w:t>Dentro de la carpeta “Archivos de trabajo” es donde se van dejar los archivos y se van a buscar los archivos creados por el programa.</w:t>
+    </w:p>
+    <w:p>
+      <w:pPr>
+        <w:rPr>
+          <w:lang w:val="es-ES"/>
+        </w:rPr>
+      </w:pPr>
+    </w:p>
+    <w:p>
+      <w:pPr>
+        <w:rPr>
+          <w:lang w:val="es-ES"/>
+        </w:rPr>
+      </w:pPr>
+    </w:p>
+    <w:p>
+      <w:pPr>
+        <w:rPr>
+          <w:lang w:val="es-ES"/>
+        </w:rPr>
+      </w:pPr>
+    </w:p>
+    <w:p>
+      <w:pPr>
+        <w:rPr>
+          <w:lang w:val="es-ES"/>
+        </w:rPr>
+      </w:pPr>
+    </w:p>
+    <w:p>
+      <w:pPr>
+        <w:rPr>
+          <w:lang w:val="es-ES"/>
+        </w:rPr>
+      </w:pPr>
+      <w:r>
+        <w:rPr>
+          <w:lang w:val="es-ES"/>
+        </w:rPr>
+        <w:t xml:space="preserve">La carpeta “Vulcano” contiene los archivos necesarios para el programa. </w:t>
+      </w:r>
+    </w:p>
+    <w:p>
+      <w:pPr>
+        <w:rPr>
+          <w:lang w:val="es-ES"/>
+        </w:rPr>
+      </w:pPr>
+      <w:r>
+        <w:rPr>
+          <w:lang w:val="es-ES"/>
+        </w:rPr>
+        <w:t xml:space="preserve">Dentro de la carpeta “Archivos de trabajo” es donde se van </w:t>
+      </w:r>
+      <w:r>
+        <w:rPr>
+          <w:lang w:val="es-ES"/>
+        </w:rPr>
+        <w:t>colocar</w:t>
+      </w:r>
+      <w:r>
+        <w:rPr>
+          <w:lang w:val="es-ES"/>
+        </w:rPr>
+        <w:t xml:space="preserve"> los archivos y se van a buscar los archivos creados por el programa.</w:t>
       </w:r>
     </w:p>
     <w:p>
@@ -215,7 +1304,7 @@
                     <pic:cNvPicPr/>
                   </pic:nvPicPr>
                   <pic:blipFill rotWithShape="1">
-                    <a:blip r:embed="rId6"/>
+                    <a:blip r:embed="rId7"/>
                     <a:srcRect l="7421" t="23840" r="87454" b="57340"/>
                     <a:stretch/>
                   </pic:blipFill>
@@ -258,35 +1347,7 @@
         <w:rPr>
           <w:lang w:val="es-ES"/>
         </w:rPr>
-        <w:t xml:space="preserve">En la carpeta </w:t>
-      </w:r>
-      <w:proofErr w:type="spellStart"/>
-      <w:r>
-        <w:rPr>
-          <w:lang w:val="es-ES"/>
-        </w:rPr>
-        <w:t>TXTs</w:t>
-      </w:r>
-      <w:proofErr w:type="spellEnd"/>
-      <w:r>
-        <w:rPr>
-          <w:lang w:val="es-ES"/>
-        </w:rPr>
-        <w:t xml:space="preserve"> es donde se dejan los archivos .</w:t>
-      </w:r>
-      <w:proofErr w:type="spellStart"/>
-      <w:r>
-        <w:rPr>
-          <w:lang w:val="es-ES"/>
-        </w:rPr>
-        <w:t>txt</w:t>
-      </w:r>
-      <w:proofErr w:type="spellEnd"/>
-      <w:r>
-        <w:rPr>
-          <w:lang w:val="es-ES"/>
-        </w:rPr>
-        <w:t xml:space="preserve"> que se bajan del reloj.</w:t>
+        <w:t>En la carpeta TXTs es donde se dejan los archivos .txt que se bajan del reloj.</w:t>
       </w:r>
     </w:p>
     <w:p>
@@ -322,21 +1383,7 @@
         <w:rPr>
           <w:lang w:val="es-ES"/>
         </w:rPr>
-        <w:t>En la carpeta “Informes” es donde se buscan las versiones finales de los archivos. El informe de no fichadas es el único que se genera cuando se lee un .</w:t>
-      </w:r>
-      <w:proofErr w:type="spellStart"/>
-      <w:r>
-        <w:rPr>
-          <w:lang w:val="es-ES"/>
-        </w:rPr>
-        <w:t>txt</w:t>
-      </w:r>
-      <w:proofErr w:type="spellEnd"/>
-      <w:r>
-        <w:rPr>
-          <w:lang w:val="es-ES"/>
-        </w:rPr>
-        <w:t xml:space="preserve"> (el objetivo es justamente saber </w:t>
+        <w:t xml:space="preserve">En la carpeta “Informes” es donde se buscan las versiones finales de los archivos. El informe de no fichadas es el único que se genera cuando se lee un .txt (el objetivo es justamente saber </w:t>
       </w:r>
       <w:r>
         <w:rPr>
@@ -412,27 +1459,43 @@
           <w:lang w:val="es-ES"/>
         </w:rPr>
       </w:pPr>
-    </w:p>
-    <w:p>
-      <w:pPr>
-        <w:rPr>
-          <w:lang w:val="es-ES"/>
-        </w:rPr>
-      </w:pPr>
+      <w:r>
+        <w:rPr>
+          <w:lang w:val="es-ES"/>
+        </w:rPr>
+        <w:t>La selección de opciones se hace a través de letras, las mismas están al costado izquierdo en el menú de opciones de la aplicación.</w:t>
+      </w:r>
+    </w:p>
+    <w:p>
+      <w:pPr>
+        <w:rPr>
+          <w:lang w:val="es-ES"/>
+        </w:rPr>
+      </w:pPr>
+    </w:p>
+    <w:p>
+      <w:pPr>
+        <w:pStyle w:val="Ttulo1"/>
+        <w:rPr>
+          <w:lang w:val="es-ES"/>
+        </w:rPr>
+      </w:pPr>
+      <w:bookmarkStart w:id="1" w:name="_Toc61377357"/>
       <w:r>
         <w:rPr>
           <w:noProof/>
         </w:rPr>
+        <w:lastRenderedPageBreak/>
         <w:drawing>
-          <wp:anchor distT="0" distB="0" distL="114300" distR="114300" simplePos="0" relativeHeight="251659264" behindDoc="0" locked="0" layoutInCell="1" allowOverlap="1" wp14:anchorId="2187FDEB" wp14:editId="14C01B13">
+          <wp:anchor distT="0" distB="0" distL="114300" distR="114300" simplePos="0" relativeHeight="251659264" behindDoc="0" locked="0" layoutInCell="1" allowOverlap="1" wp14:anchorId="2187FDEB" wp14:editId="358F1644">
             <wp:simplePos x="0" y="0"/>
-            <wp:positionH relativeFrom="column">
-              <wp:posOffset>-164465</wp:posOffset>
+            <wp:positionH relativeFrom="margin">
+              <wp:align>left</wp:align>
             </wp:positionH>
             <wp:positionV relativeFrom="paragraph">
-              <wp:posOffset>276225</wp:posOffset>
+              <wp:posOffset>281305</wp:posOffset>
             </wp:positionV>
-            <wp:extent cx="3800475" cy="2616720"/>
+            <wp:extent cx="3703955" cy="1219200"/>
             <wp:effectExtent l="0" t="0" r="0" b="0"/>
             <wp:wrapSquare wrapText="bothSides"/>
             <wp:docPr id="3" name="Imagen 3"/>
@@ -447,20 +1510,20 @@
                     <pic:cNvPicPr/>
                   </pic:nvPicPr>
                   <pic:blipFill rotWithShape="1">
-                    <a:blip r:embed="rId7">
+                    <a:blip r:embed="rId8">
                       <a:extLst>
                         <a:ext uri="{28A0092B-C50C-407E-A947-70E740481C1C}">
                           <a14:useLocalDpi xmlns:a14="http://schemas.microsoft.com/office/drawing/2010/main" val="0"/>
                         </a:ext>
                       </a:extLst>
                     </a:blip>
-                    <a:srcRect l="3880" t="14428" r="85360" b="59223"/>
+                    <a:srcRect l="4150" t="23159" r="85360" b="64562"/>
                     <a:stretch/>
                   </pic:blipFill>
                   <pic:spPr bwMode="auto">
                     <a:xfrm>
                       <a:off x="0" y="0"/>
-                      <a:ext cx="3800475" cy="2616720"/>
+                      <a:ext cx="3703955" cy="1219200"/>
                     </a:xfrm>
                     <a:prstGeom prst="rect">
                       <a:avLst/>
@@ -490,78 +1553,60 @@
         <w:rPr>
           <w:lang w:val="es-ES"/>
         </w:rPr>
-        <w:t>Operaciones Disponibles:</w:t>
-      </w:r>
-    </w:p>
-    <w:p>
-      <w:pPr>
-        <w:rPr>
-          <w:lang w:val="es-ES"/>
-        </w:rPr>
-      </w:pPr>
-    </w:p>
-    <w:p>
-      <w:pPr>
-        <w:rPr>
-          <w:lang w:val="es-ES"/>
-        </w:rPr>
-      </w:pPr>
-    </w:p>
-    <w:p>
-      <w:pPr>
-        <w:rPr>
-          <w:lang w:val="es-ES"/>
-        </w:rPr>
-      </w:pPr>
-    </w:p>
-    <w:p>
-      <w:pPr>
-        <w:rPr>
-          <w:lang w:val="es-ES"/>
-        </w:rPr>
-      </w:pPr>
-    </w:p>
-    <w:p>
-      <w:pPr>
-        <w:rPr>
-          <w:lang w:val="es-ES"/>
-        </w:rPr>
-      </w:pPr>
-    </w:p>
-    <w:p>
-      <w:pPr>
-        <w:rPr>
-          <w:lang w:val="es-ES"/>
-        </w:rPr>
-      </w:pPr>
-    </w:p>
-    <w:p>
-      <w:pPr>
-        <w:rPr>
-          <w:lang w:val="es-ES"/>
-        </w:rPr>
-      </w:pPr>
-    </w:p>
-    <w:p>
-      <w:pPr>
-        <w:rPr>
-          <w:lang w:val="es-ES"/>
-        </w:rPr>
-      </w:pPr>
-    </w:p>
-    <w:p>
-      <w:pPr>
-        <w:rPr>
-          <w:lang w:val="es-ES"/>
-        </w:rPr>
-      </w:pPr>
-    </w:p>
-    <w:p>
-      <w:pPr>
-        <w:rPr>
-          <w:lang w:val="es-ES"/>
-        </w:rPr>
-      </w:pPr>
+        <w:t>Operaciones Disponibles</w:t>
+      </w:r>
+      <w:bookmarkEnd w:id="1"/>
+    </w:p>
+    <w:p>
+      <w:pPr>
+        <w:rPr>
+          <w:lang w:val="es-ES"/>
+        </w:rPr>
+      </w:pPr>
+    </w:p>
+    <w:p>
+      <w:pPr>
+        <w:rPr>
+          <w:lang w:val="es-ES"/>
+        </w:rPr>
+      </w:pPr>
+    </w:p>
+    <w:p>
+      <w:pPr>
+        <w:rPr>
+          <w:lang w:val="es-ES"/>
+        </w:rPr>
+      </w:pPr>
+    </w:p>
+    <w:p>
+      <w:pPr>
+        <w:rPr>
+          <w:lang w:val="es-ES"/>
+        </w:rPr>
+      </w:pPr>
+    </w:p>
+    <w:p>
+      <w:pPr>
+        <w:rPr>
+          <w:lang w:val="es-ES"/>
+        </w:rPr>
+      </w:pPr>
+    </w:p>
+    <w:p>
+      <w:pPr>
+        <w:pStyle w:val="Ttulo1"/>
+        <w:rPr>
+          <w:lang w:val="es-ES"/>
+        </w:rPr>
+      </w:pPr>
+      <w:bookmarkStart w:id="2" w:name="_Toc61377358"/>
+      <w:r>
+        <w:rPr>
+          <w:lang w:val="es-ES"/>
+        </w:rPr>
+        <w:t>Ordenado de registros</w:t>
+      </w:r>
+      <w:bookmarkEnd w:id="2"/>
     </w:p>
     <w:p>
       <w:pPr>
@@ -579,16 +1624,16 @@
           <w:u w:val="single"/>
         </w:rPr>
         <w:drawing>
-          <wp:anchor distT="0" distB="0" distL="114300" distR="114300" simplePos="0" relativeHeight="251660288" behindDoc="0" locked="0" layoutInCell="1" allowOverlap="1" wp14:anchorId="5C0E40D2" wp14:editId="1CC74530">
+          <wp:anchor distT="0" distB="0" distL="114300" distR="114300" simplePos="0" relativeHeight="251660288" behindDoc="0" locked="0" layoutInCell="1" allowOverlap="1" wp14:anchorId="5C0E40D2" wp14:editId="3B658EA7">
             <wp:simplePos x="0" y="0"/>
-            <wp:positionH relativeFrom="column">
-              <wp:posOffset>-137160</wp:posOffset>
+            <wp:positionH relativeFrom="margin">
+              <wp:posOffset>-3810</wp:posOffset>
             </wp:positionH>
             <wp:positionV relativeFrom="paragraph">
-              <wp:posOffset>282575</wp:posOffset>
+              <wp:posOffset>122555</wp:posOffset>
             </wp:positionV>
-            <wp:extent cx="3919220" cy="1580515"/>
-            <wp:effectExtent l="0" t="0" r="5080" b="635"/>
+            <wp:extent cx="3919220" cy="1276350"/>
+            <wp:effectExtent l="0" t="0" r="5080" b="0"/>
             <wp:wrapSquare wrapText="bothSides"/>
             <wp:docPr id="4" name="Imagen 4"/>
             <wp:cNvGraphicFramePr>
@@ -602,20 +1647,20 @@
                     <pic:cNvPicPr/>
                   </pic:nvPicPr>
                   <pic:blipFill rotWithShape="1">
-                    <a:blip r:embed="rId8">
+                    <a:blip r:embed="rId9">
                       <a:extLst>
                         <a:ext uri="{28A0092B-C50C-407E-A947-70E740481C1C}">
                           <a14:useLocalDpi xmlns:a14="http://schemas.microsoft.com/office/drawing/2010/main" val="0"/>
                         </a:ext>
                       </a:extLst>
                     </a:blip>
-                    <a:srcRect l="5027" t="38269" r="84478" b="46674"/>
+                    <a:srcRect l="5027" t="39811" r="84478" b="48030"/>
                     <a:stretch/>
                   </pic:blipFill>
                   <pic:spPr bwMode="auto">
                     <a:xfrm>
                       <a:off x="0" y="0"/>
-                      <a:ext cx="3919220" cy="1580515"/>
+                      <a:ext cx="3919220" cy="1276350"/>
                     </a:xfrm>
                     <a:prstGeom prst="rect">
                       <a:avLst/>
@@ -641,72 +1686,327 @@
           </wp:anchor>
         </w:drawing>
       </w:r>
-      <w:r>
-        <w:rPr>
+    </w:p>
+    <w:p>
+      <w:pPr>
+        <w:rPr>
+          <w:lang w:val="es-ES"/>
+        </w:rPr>
+      </w:pPr>
+    </w:p>
+    <w:p>
+      <w:pPr>
+        <w:rPr>
+          <w:lang w:val="es-ES"/>
+        </w:rPr>
+      </w:pPr>
+    </w:p>
+    <w:p>
+      <w:pPr>
+        <w:rPr>
+          <w:lang w:val="es-ES"/>
+        </w:rPr>
+      </w:pPr>
+    </w:p>
+    <w:p>
+      <w:pPr>
+        <w:rPr>
+          <w:lang w:val="es-ES"/>
+        </w:rPr>
+      </w:pPr>
+    </w:p>
+    <w:p>
+      <w:pPr>
+        <w:rPr>
+          <w:lang w:val="es-ES"/>
+        </w:rPr>
+      </w:pPr>
+    </w:p>
+    <w:p>
+      <w:pPr>
+        <w:pStyle w:val="Ttulo2"/>
+        <w:rPr>
+          <w:rStyle w:val="Ttulo2Car"/>
           <w:b/>
           <w:bCs/>
-          <w:sz w:val="24"/>
-          <w:szCs w:val="24"/>
-          <w:u w:val="single"/>
-          <w:lang w:val="es-ES"/>
-        </w:rPr>
-        <w:t>Ordenado de registros</w:t>
-      </w:r>
-      <w:r>
-        <w:rPr>
-          <w:lang w:val="es-ES"/>
-        </w:rPr>
-        <w:t>:</w:t>
-      </w:r>
-    </w:p>
-    <w:p>
-      <w:pPr>
-        <w:rPr>
-          <w:lang w:val="es-ES"/>
-        </w:rPr>
-      </w:pPr>
-    </w:p>
-    <w:p>
-      <w:pPr>
-        <w:rPr>
-          <w:lang w:val="es-ES"/>
-        </w:rPr>
-      </w:pPr>
-    </w:p>
-    <w:p>
-      <w:pPr>
-        <w:rPr>
-          <w:lang w:val="es-ES"/>
-        </w:rPr>
-      </w:pPr>
-    </w:p>
-    <w:p>
-      <w:pPr>
-        <w:rPr>
-          <w:lang w:val="es-ES"/>
-        </w:rPr>
-      </w:pPr>
-    </w:p>
-    <w:p>
-      <w:pPr>
-        <w:rPr>
-          <w:lang w:val="es-ES"/>
-        </w:rPr>
-      </w:pPr>
-    </w:p>
-    <w:p>
-      <w:pPr>
-        <w:rPr>
-          <w:lang w:val="es-ES"/>
-        </w:rPr>
-      </w:pPr>
+        </w:rPr>
+      </w:pPr>
+      <w:bookmarkStart w:id="3" w:name="_Toc61377359"/>
+      <w:r>
+        <w:rPr>
+          <w:rStyle w:val="Ttulo2Car"/>
+          <w:b/>
+          <w:bCs/>
+          <w:lang w:val="es-ES"/>
+        </w:rPr>
+        <w:t>Limpieza de registros</w:t>
+      </w:r>
+      <w:bookmarkEnd w:id="3"/>
+    </w:p>
+    <w:p>
+      <w:pPr>
+        <w:rPr>
+          <w:lang w:val="es-ES"/>
+        </w:rPr>
+      </w:pPr>
+      <w:r>
+        <w:rPr>
+          <w:lang w:val="es-ES"/>
+        </w:rPr>
+        <w:t>S</w:t>
+      </w:r>
+      <w:r>
+        <w:rPr>
+          <w:lang w:val="es-ES"/>
+        </w:rPr>
+        <w:t xml:space="preserve">e encarga de trabajar con el </w:t>
+      </w:r>
+      <w:r>
+        <w:rPr>
+          <w:lang w:val="es-ES"/>
+        </w:rPr>
+        <w:t>archivo de horas en formato TXT.</w:t>
+      </w:r>
+    </w:p>
+    <w:p>
+      <w:pPr>
+        <w:rPr>
+          <w:lang w:val="es-ES"/>
+        </w:rPr>
+      </w:pPr>
+      <w:r>
+        <w:rPr>
+          <w:lang w:val="es-ES"/>
+        </w:rPr>
+        <w:t>Una vez iniciada esta operación se el programa les pedirá que ingresen las fechas a analizar.</w:t>
+      </w:r>
+    </w:p>
+    <w:p>
+      <w:pPr>
+        <w:rPr>
+          <w:lang w:val="es-ES"/>
+        </w:rPr>
+      </w:pPr>
+      <w:r>
+        <w:rPr>
+          <w:lang w:val="es-ES"/>
+        </w:rPr>
+        <w:t xml:space="preserve">Como aclaración pertinente en el caso de los operarios que califican como “ROTATIVOS” para poder autocompletar las jornadas y organizarlas de una manera correcta es que se necesita trabajar a </w:t>
+      </w:r>
+      <w:r>
+        <w:rPr>
+          <w:lang w:val="es-ES"/>
+        </w:rPr>
+        <w:t>día</w:t>
+      </w:r>
+      <w:r>
+        <w:rPr>
+          <w:lang w:val="es-ES"/>
+        </w:rPr>
+        <w:t xml:space="preserve"> vencido. </w:t>
+      </w:r>
+    </w:p>
+    <w:p>
+      <w:pPr>
+        <w:rPr>
+          <w:lang w:val="es-ES"/>
+        </w:rPr>
+      </w:pPr>
+      <w:r>
+        <w:rPr>
+          <w:lang w:val="es-ES"/>
+        </w:rPr>
+        <w:t>Por ejemplo,</w:t>
+      </w:r>
+      <w:r>
+        <w:rPr>
+          <w:lang w:val="es-ES"/>
+        </w:rPr>
+        <w:t xml:space="preserve"> para analizar </w:t>
+      </w:r>
+      <w:r>
+        <w:rPr>
+          <w:lang w:val="es-ES"/>
+        </w:rPr>
+        <w:t xml:space="preserve">la </w:t>
+      </w:r>
+      <w:r>
+        <w:rPr>
+          <w:lang w:val="es-ES"/>
+        </w:rPr>
+        <w:t xml:space="preserve">fracción de días </w:t>
+      </w:r>
+      <w:r>
+        <w:rPr>
+          <w:lang w:val="es-ES"/>
+        </w:rPr>
+        <w:t xml:space="preserve">entre el 01/10/2020 y 03/10/2020 es necesario tener un archivo TXT desde el 30/09/2020 al 04/10/2020. Esto es para evitar que haya registros incompletos (debido a que </w:t>
+      </w:r>
+      <w:r>
+        <w:rPr>
+          <w:lang w:val="es-ES"/>
+        </w:rPr>
+        <w:t>aún</w:t>
+      </w:r>
+      <w:r>
+        <w:rPr>
+          <w:lang w:val="es-ES"/>
+        </w:rPr>
+        <w:t xml:space="preserve"> no marcaron salida los operarios), en caso de incorporar un archivo TXT hasta el 03/10/2020 es probable que algún registro quede incompleto y el programa lo marcara como un error.</w:t>
+      </w:r>
+    </w:p>
+    <w:p>
+      <w:pPr>
+        <w:rPr>
+          <w:lang w:val="es-ES"/>
+        </w:rPr>
+      </w:pPr>
+      <w:r>
+        <w:rPr>
+          <w:noProof/>
+          <w:lang w:val="es-ES"/>
+        </w:rPr>
+        <w:drawing>
+          <wp:anchor distT="0" distB="0" distL="114300" distR="114300" simplePos="0" relativeHeight="251662336" behindDoc="0" locked="0" layoutInCell="1" allowOverlap="1" wp14:anchorId="27BC9CEE" wp14:editId="66E53EF6">
+            <wp:simplePos x="0" y="0"/>
+            <wp:positionH relativeFrom="margin">
+              <wp:align>center</wp:align>
+            </wp:positionH>
+            <wp:positionV relativeFrom="paragraph">
+              <wp:posOffset>588010</wp:posOffset>
+            </wp:positionV>
+            <wp:extent cx="6149392" cy="1162050"/>
+            <wp:effectExtent l="0" t="0" r="3810" b="0"/>
+            <wp:wrapSquare wrapText="bothSides"/>
+            <wp:docPr id="9" name="Imagen 9"/>
+            <wp:cNvGraphicFramePr>
+              <a:graphicFrameLocks xmlns:a="http://schemas.openxmlformats.org/drawingml/2006/main" noChangeAspect="1"/>
+            </wp:cNvGraphicFramePr>
+            <a:graphic xmlns:a="http://schemas.openxmlformats.org/drawingml/2006/main">
+              <a:graphicData uri="http://schemas.openxmlformats.org/drawingml/2006/picture">
+                <pic:pic xmlns:pic="http://schemas.openxmlformats.org/drawingml/2006/picture">
+                  <pic:nvPicPr>
+                    <pic:cNvPr id="9" name="Imagen 9"/>
+                    <pic:cNvPicPr/>
+                  </pic:nvPicPr>
+                  <pic:blipFill>
+                    <a:blip r:embed="rId10">
+                      <a:extLst>
+                        <a:ext uri="{28A0092B-C50C-407E-A947-70E740481C1C}">
+                          <a14:useLocalDpi xmlns:a14="http://schemas.microsoft.com/office/drawing/2010/main" val="0"/>
+                        </a:ext>
+                      </a:extLst>
+                    </a:blip>
+                    <a:stretch>
+                      <a:fillRect/>
+                    </a:stretch>
+                  </pic:blipFill>
+                  <pic:spPr>
+                    <a:xfrm>
+                      <a:off x="0" y="0"/>
+                      <a:ext cx="6149392" cy="1162050"/>
+                    </a:xfrm>
+                    <a:prstGeom prst="rect">
+                      <a:avLst/>
+                    </a:prstGeom>
+                  </pic:spPr>
+                </pic:pic>
+              </a:graphicData>
+            </a:graphic>
+            <wp14:sizeRelH relativeFrom="page">
+              <wp14:pctWidth>0</wp14:pctWidth>
+            </wp14:sizeRelH>
+            <wp14:sizeRelV relativeFrom="page">
+              <wp14:pctHeight>0</wp14:pctHeight>
+            </wp14:sizeRelV>
+          </wp:anchor>
+        </w:drawing>
+      </w:r>
+      <w:r>
+        <w:rPr>
+          <w:lang w:val="es-ES"/>
+        </w:rPr>
+        <w:t>El resultado de este paso es un archivo en formato Excel en la carpeta “A completar” en donde están todos los registros.</w:t>
+      </w:r>
+    </w:p>
+    <w:p>
+      <w:pPr>
+        <w:rPr>
+          <w:lang w:val="es-ES"/>
+        </w:rPr>
+      </w:pPr>
+      <w:r>
+        <w:rPr>
+          <w:lang w:val="es-ES"/>
+        </w:rPr>
+        <w:t>Como se puede observar los registros que poseen algún error están con fondo ROJO.</w:t>
+      </w:r>
+    </w:p>
+    <w:p>
+      <w:pPr>
+        <w:rPr>
+          <w:lang w:val="es-ES"/>
+        </w:rPr>
+      </w:pPr>
+      <w:r>
+        <w:rPr>
+          <w:lang w:val="es-ES"/>
+        </w:rPr>
+        <w:t xml:space="preserve">Los errores en este archivo se deben a </w:t>
+      </w:r>
+      <w:r>
+        <w:rPr>
+          <w:lang w:val="es-ES"/>
+        </w:rPr>
+        <w:t>que el empleado no ficho un ingreso o egreso.</w:t>
+      </w:r>
+    </w:p>
+    <w:p>
+      <w:pPr>
+        <w:rPr>
+          <w:lang w:val="es-ES"/>
+        </w:rPr>
+      </w:pPr>
+      <w:r>
+        <w:rPr>
+          <w:lang w:val="es-ES"/>
+        </w:rPr>
+        <w:t>Como caso particular están los ROTATIVOS, en algunos casos el programa no va a poder ordenar completamente todos los registros. En esos casos el error queda a la vista para que el operario del programa los gestione manualmente.</w:t>
+      </w:r>
+    </w:p>
+    <w:p>
+      <w:pPr>
+        <w:rPr>
+          <w:lang w:val="es-ES"/>
+        </w:rPr>
+      </w:pPr>
+      <w:r>
+        <w:rPr>
+          <w:lang w:val="es-ES"/>
+        </w:rPr>
+        <w:lastRenderedPageBreak/>
+        <w:t>Los registros en VERDE son fechas en donde el empleado no concurrió a trabajar. Se van a generar siempre y cuando el archivo TXT que se uso para armar el informe posee al menos 1 día (fecha) dentro del inicio y fin del análisis. En caso de que no haya registros que cumplan esa condición, no se generan registros del empleado.</w:t>
+      </w:r>
+    </w:p>
+    <w:p>
+      <w:pPr>
+        <w:rPr>
+          <w:lang w:val="es-ES"/>
+        </w:rPr>
+      </w:pPr>
+      <w:r>
+        <w:rPr>
+          <w:lang w:val="es-ES"/>
+        </w:rPr>
+        <w:t>Tanto el Excel como el PDF generado por esta operación llevaran en el nombre las fechas de inicio y fin suministradas. EJ:</w:t>
+      </w:r>
     </w:p>
     <w:p>
       <w:pPr>
         <w:pStyle w:val="Prrafodelista"/>
         <w:numPr>
           <w:ilvl w:val="0"/>
-          <w:numId w:val="2"/>
+          <w:numId w:val="5"/>
         </w:numPr>
         <w:rPr>
           <w:lang w:val="es-ES"/>
@@ -716,37 +2016,15 @@
         <w:rPr>
           <w:lang w:val="es-ES"/>
         </w:rPr>
-        <w:t xml:space="preserve">Limpieza de registros se encarga de trabajar con </w:t>
-      </w:r>
-      <w:proofErr w:type="spellStart"/>
-      <w:r>
-        <w:rPr>
-          <w:lang w:val="es-ES"/>
-        </w:rPr>
-        <w:t>el</w:t>
-      </w:r>
-      <w:proofErr w:type="spellEnd"/>
-      <w:r>
-        <w:rPr>
-          <w:lang w:val="es-ES"/>
-        </w:rPr>
-        <w:t xml:space="preserve"> .</w:t>
-      </w:r>
-      <w:proofErr w:type="spellStart"/>
-      <w:r>
-        <w:rPr>
-          <w:lang w:val="es-ES"/>
-        </w:rPr>
-        <w:t>txt</w:t>
-      </w:r>
-      <w:proofErr w:type="spellEnd"/>
+        <w:t>Excel desde 2020-12-05 hasta 2021-12-10</w:t>
+      </w:r>
     </w:p>
     <w:p>
       <w:pPr>
         <w:pStyle w:val="Prrafodelista"/>
         <w:numPr>
           <w:ilvl w:val="0"/>
-          <w:numId w:val="2"/>
+          <w:numId w:val="5"/>
         </w:numPr>
         <w:rPr>
           <w:lang w:val="es-ES"/>
@@ -756,142 +2034,173 @@
         <w:rPr>
           <w:lang w:val="es-ES"/>
         </w:rPr>
-        <w:t>Actualización de registros se encarga de actualizar el Excel temporal y en base a ese se escribe en la base de datos.</w:t>
-      </w:r>
-    </w:p>
-    <w:p>
-      <w:pPr>
-        <w:rPr>
-          <w:lang w:val="es-ES"/>
-        </w:rPr>
-      </w:pPr>
-      <w:r>
-        <w:rPr>
-          <w:lang w:val="es-ES"/>
-        </w:rPr>
-        <w:t xml:space="preserve">Los resultados de este paso están en las carpetas “A completar” (Excel) e </w:t>
-      </w:r>
-      <w:r>
-        <w:rPr>
-          <w:lang w:val="es-ES"/>
-        </w:rPr>
-        <w:t>“Informes/Informe no fichajes” (PDF de los que no ficharon).</w:t>
-      </w:r>
-    </w:p>
-    <w:p>
-      <w:pPr>
-        <w:rPr>
-          <w:b/>
-          <w:bCs/>
-          <w:sz w:val="24"/>
-          <w:szCs w:val="24"/>
-          <w:u w:val="single"/>
-          <w:lang w:val="es-ES"/>
-        </w:rPr>
-      </w:pPr>
-    </w:p>
-    <w:p>
-      <w:pPr>
-        <w:rPr>
-          <w:b/>
-          <w:bCs/>
-          <w:sz w:val="24"/>
-          <w:szCs w:val="24"/>
-          <w:u w:val="single"/>
-          <w:lang w:val="es-ES"/>
-        </w:rPr>
-      </w:pPr>
-    </w:p>
-    <w:p>
-      <w:pPr>
-        <w:rPr>
-          <w:b/>
-          <w:bCs/>
-          <w:sz w:val="24"/>
-          <w:szCs w:val="24"/>
-          <w:u w:val="single"/>
-          <w:lang w:val="es-ES"/>
-        </w:rPr>
-      </w:pPr>
-    </w:p>
-    <w:p>
-      <w:pPr>
-        <w:rPr>
-          <w:b/>
-          <w:bCs/>
-          <w:sz w:val="24"/>
-          <w:szCs w:val="24"/>
-          <w:u w:val="single"/>
-          <w:lang w:val="es-ES"/>
-        </w:rPr>
-      </w:pPr>
-    </w:p>
-    <w:p>
-      <w:pPr>
-        <w:rPr>
-          <w:b/>
-          <w:bCs/>
-          <w:sz w:val="24"/>
-          <w:szCs w:val="24"/>
-          <w:u w:val="single"/>
-          <w:lang w:val="es-ES"/>
-        </w:rPr>
-      </w:pPr>
-    </w:p>
-    <w:p>
-      <w:pPr>
-        <w:rPr>
-          <w:b/>
-          <w:bCs/>
-          <w:sz w:val="24"/>
-          <w:szCs w:val="24"/>
-          <w:u w:val="single"/>
-          <w:lang w:val="es-ES"/>
-        </w:rPr>
-      </w:pPr>
-    </w:p>
-    <w:p>
-      <w:pPr>
-        <w:rPr>
-          <w:b/>
-          <w:bCs/>
-          <w:sz w:val="24"/>
-          <w:szCs w:val="24"/>
-          <w:u w:val="single"/>
-          <w:lang w:val="es-ES"/>
-        </w:rPr>
-      </w:pPr>
-    </w:p>
-    <w:p>
-      <w:pPr>
-        <w:rPr>
-          <w:b/>
-          <w:bCs/>
-          <w:sz w:val="24"/>
-          <w:szCs w:val="24"/>
-          <w:u w:val="single"/>
-          <w:lang w:val="es-ES"/>
-        </w:rPr>
-      </w:pPr>
-    </w:p>
-    <w:p>
-      <w:pPr>
-        <w:rPr>
-          <w:b/>
-          <w:bCs/>
-          <w:sz w:val="24"/>
-          <w:szCs w:val="24"/>
-          <w:u w:val="single"/>
-          <w:lang w:val="es-ES"/>
-        </w:rPr>
-      </w:pPr>
-      <w:r>
-        <w:rPr>
-          <w:b/>
-          <w:bCs/>
-          <w:sz w:val="24"/>
-          <w:szCs w:val="24"/>
-          <w:u w:val="single"/>
+        <w:t>Informe No fichaje del 2020-12-23 al 2020-12-23</w:t>
+      </w:r>
+    </w:p>
+    <w:p>
+      <w:pPr>
+        <w:rPr>
+          <w:lang w:val="es-ES"/>
+        </w:rPr>
+      </w:pPr>
+      <w:r>
+        <w:rPr>
+          <w:lang w:val="es-ES"/>
+        </w:rPr>
+        <w:t>Al momento de realizar una limpieza de registros se genera automáticamente un informe de “No fichajes” que se encuentra en la carpeta “Informes”. Para los operarios ROTATIVOS debido a que no se puede determinar cuando el error corresponde a un ingreso o egreso, en el informe se estipula que el error de registro es en un “ingreso o egreso”.</w:t>
+      </w:r>
+    </w:p>
+    <w:p>
+      <w:pPr>
+        <w:rPr>
+          <w:lang w:val="es-ES"/>
+        </w:rPr>
+      </w:pPr>
+      <w:r>
+        <w:rPr>
+          <w:noProof/>
+          <w:lang w:val="es-ES"/>
+        </w:rPr>
+        <w:drawing>
+          <wp:inline distT="0" distB="0" distL="0" distR="0" wp14:anchorId="22249E01" wp14:editId="18B23359">
+            <wp:extent cx="5400040" cy="2863215"/>
+            <wp:effectExtent l="0" t="0" r="0" b="0"/>
+            <wp:docPr id="16" name="Imagen 16"/>
+            <wp:cNvGraphicFramePr>
+              <a:graphicFrameLocks xmlns:a="http://schemas.openxmlformats.org/drawingml/2006/main" noChangeAspect="1"/>
+            </wp:cNvGraphicFramePr>
+            <a:graphic xmlns:a="http://schemas.openxmlformats.org/drawingml/2006/main">
+              <a:graphicData uri="http://schemas.openxmlformats.org/drawingml/2006/picture">
+                <pic:pic xmlns:pic="http://schemas.openxmlformats.org/drawingml/2006/picture">
+                  <pic:nvPicPr>
+                    <pic:cNvPr id="16" name="Imagen 16"/>
+                    <pic:cNvPicPr/>
+                  </pic:nvPicPr>
+                  <pic:blipFill>
+                    <a:blip r:embed="rId11">
+                      <a:extLst>
+                        <a:ext uri="{28A0092B-C50C-407E-A947-70E740481C1C}">
+                          <a14:useLocalDpi xmlns:a14="http://schemas.microsoft.com/office/drawing/2010/main" val="0"/>
+                        </a:ext>
+                      </a:extLst>
+                    </a:blip>
+                    <a:stretch>
+                      <a:fillRect/>
+                    </a:stretch>
+                  </pic:blipFill>
+                  <pic:spPr>
+                    <a:xfrm>
+                      <a:off x="0" y="0"/>
+                      <a:ext cx="5400040" cy="2863215"/>
+                    </a:xfrm>
+                    <a:prstGeom prst="rect">
+                      <a:avLst/>
+                    </a:prstGeom>
+                  </pic:spPr>
+                </pic:pic>
+              </a:graphicData>
+            </a:graphic>
+          </wp:inline>
+        </w:drawing>
+      </w:r>
+    </w:p>
+    <w:p>
+      <w:pPr>
+        <w:rPr>
+          <w:lang w:val="es-ES"/>
+        </w:rPr>
+      </w:pPr>
+    </w:p>
+    <w:p>
+      <w:pPr>
+        <w:pStyle w:val="Ttulo2"/>
+        <w:rPr>
+          <w:lang w:val="es-ES"/>
+        </w:rPr>
+      </w:pPr>
+      <w:bookmarkStart w:id="4" w:name="_Toc61377360"/>
+      <w:r>
+        <w:rPr>
+          <w:lang w:val="es-ES"/>
+        </w:rPr>
+        <w:t>Actualización de registros</w:t>
+      </w:r>
+      <w:bookmarkEnd w:id="4"/>
+    </w:p>
+    <w:p>
+      <w:pPr>
+        <w:rPr>
+          <w:lang w:val="es-ES"/>
+        </w:rPr>
+      </w:pPr>
+      <w:r>
+        <w:rPr>
+          <w:lang w:val="es-ES"/>
+        </w:rPr>
+        <w:t>S</w:t>
+      </w:r>
+      <w:r>
+        <w:rPr>
+          <w:lang w:val="es-ES"/>
+        </w:rPr>
+        <w:t>e encarga de actualizar el Excel temporal y en base a ese se escribe en la base de datos.</w:t>
+      </w:r>
+      <w:r>
+        <w:rPr>
+          <w:lang w:val="es-ES"/>
+        </w:rPr>
+        <w:t xml:space="preserve"> Para ello es que requiere que le ingresen las fechas sobre las cuales va a actualizar la BD.</w:t>
+      </w:r>
+    </w:p>
+    <w:p>
+      <w:pPr>
+        <w:rPr>
+          <w:lang w:val="es-ES"/>
+        </w:rPr>
+      </w:pPr>
+      <w:r>
+        <w:rPr>
+          <w:lang w:val="es-ES"/>
+        </w:rPr>
+        <w:t>En caso de que el archivo a actualizar contenga errores, el programa itera sobre cada uno de los legajos en el archivo de Excel y escribe los registros en la base de datos, si existe al menos 1 error en 1 registro, todos los registros de ese empleado son devueltos para su corrección.</w:t>
+      </w:r>
+    </w:p>
+    <w:p>
+      <w:pPr>
+        <w:rPr>
+          <w:lang w:val="es-ES"/>
+        </w:rPr>
+      </w:pPr>
+      <w:r>
+        <w:rPr>
+          <w:lang w:val="es-ES"/>
+        </w:rPr>
+        <w:t>En caso de corregir de manera completa el Excel el mismo es consumido por completo por el programa y se elimina de la carpeta “A completar”.</w:t>
+      </w:r>
+    </w:p>
+    <w:p>
+      <w:pPr>
+        <w:rPr>
+          <w:lang w:val="es-ES"/>
+        </w:rPr>
+      </w:pPr>
+      <w:r>
+        <w:rPr>
+          <w:lang w:val="es-ES"/>
+        </w:rPr>
+        <w:br w:type="page"/>
+      </w:r>
+    </w:p>
+    <w:p>
+      <w:pPr>
+        <w:pStyle w:val="Ttulo1"/>
+        <w:rPr>
+          <w:lang w:val="es-ES"/>
+        </w:rPr>
+      </w:pPr>
+      <w:bookmarkStart w:id="5" w:name="_Toc61377361"/>
+      <w:r>
+        <w:rPr>
           <w:lang w:val="es-ES"/>
         </w:rPr>
         <w:lastRenderedPageBreak/>
@@ -899,15 +2208,11 @@
       </w:r>
       <w:r>
         <w:rPr>
-          <w:b/>
-          <w:bCs/>
-          <w:sz w:val="24"/>
-          <w:szCs w:val="24"/>
-          <w:u w:val="single"/>
-          <w:lang w:val="es-ES"/>
-        </w:rPr>
-        <w:t xml:space="preserve"> de informes:</w:t>
-      </w:r>
+          <w:lang w:val="es-ES"/>
+        </w:rPr>
+        <w:t xml:space="preserve"> de informes</w:t>
+      </w:r>
+      <w:bookmarkEnd w:id="5"/>
     </w:p>
     <w:p>
       <w:pPr>
@@ -920,9 +2225,9 @@
           <w:noProof/>
         </w:rPr>
         <w:drawing>
-          <wp:inline distT="0" distB="0" distL="0" distR="0" wp14:anchorId="5E1FA0B5" wp14:editId="6AF8DECE">
-            <wp:extent cx="3267075" cy="1737806"/>
-            <wp:effectExtent l="0" t="0" r="0" b="0"/>
+          <wp:inline distT="0" distB="0" distL="0" distR="0" wp14:anchorId="5E1FA0B5" wp14:editId="790087A1">
+            <wp:extent cx="2428875" cy="1291955"/>
+            <wp:effectExtent l="0" t="0" r="0" b="3810"/>
             <wp:docPr id="5" name="Imagen 5"/>
             <wp:cNvGraphicFramePr>
               <a:graphicFrameLocks xmlns:a="http://schemas.openxmlformats.org/drawingml/2006/main" noChangeAspect="1"/>
@@ -935,14 +2240,14 @@
                     <pic:cNvPicPr/>
                   </pic:nvPicPr>
                   <pic:blipFill rotWithShape="1">
-                    <a:blip r:embed="rId9"/>
+                    <a:blip r:embed="rId12"/>
                     <a:srcRect l="4762" t="59599" r="86947" b="24717"/>
                     <a:stretch/>
                   </pic:blipFill>
                   <pic:spPr bwMode="auto">
                     <a:xfrm>
                       <a:off x="0" y="0"/>
-                      <a:ext cx="3321509" cy="1766760"/>
+                      <a:ext cx="2514172" cy="1337326"/>
                     </a:xfrm>
                     <a:prstGeom prst="rect">
                       <a:avLst/>
@@ -965,71 +2270,113 @@
     </w:p>
     <w:p>
       <w:pPr>
-        <w:rPr>
-          <w:lang w:val="es-ES"/>
-        </w:rPr>
-      </w:pPr>
-      <w:r>
-        <w:rPr>
-          <w:lang w:val="es-ES"/>
-        </w:rPr>
-        <w:t xml:space="preserve">Ingreso de fechas: Pide las fechas entre las cuales se va a generar el informe, a partir de </w:t>
-      </w:r>
-      <w:proofErr w:type="spellStart"/>
-      <w:r>
-        <w:rPr>
-          <w:lang w:val="es-ES"/>
-        </w:rPr>
-        <w:t>aca</w:t>
-      </w:r>
-      <w:proofErr w:type="spellEnd"/>
-      <w:r>
-        <w:rPr>
-          <w:lang w:val="es-ES"/>
-        </w:rPr>
-        <w:t xml:space="preserve"> el programa va preguntando sobre los datos que necesite. Los resultados de este paso están en la carpeta Informes.</w:t>
-      </w:r>
-    </w:p>
-    <w:p>
-      <w:pPr>
-        <w:rPr>
-          <w:b/>
-          <w:bCs/>
-          <w:sz w:val="24"/>
-          <w:szCs w:val="24"/>
-          <w:u w:val="single"/>
-          <w:lang w:val="es-ES"/>
-        </w:rPr>
-      </w:pPr>
-      <w:r>
-        <w:rPr>
-          <w:b/>
-          <w:bCs/>
-          <w:sz w:val="24"/>
-          <w:szCs w:val="24"/>
-          <w:u w:val="single"/>
-          <w:lang w:val="es-ES"/>
-        </w:rPr>
-        <w:t>Gestión base de datos:</w:t>
-      </w:r>
-    </w:p>
-    <w:p>
-      <w:pPr>
-        <w:rPr>
-          <w:sz w:val="24"/>
-          <w:szCs w:val="24"/>
+        <w:pStyle w:val="Ttulo2"/>
+        <w:rPr>
+          <w:lang w:val="es-ES"/>
+        </w:rPr>
+      </w:pPr>
+      <w:bookmarkStart w:id="6" w:name="_Toc61377362"/>
+      <w:r>
+        <w:rPr>
+          <w:lang w:val="es-ES"/>
+        </w:rPr>
+        <w:t>Ingreso de fechas</w:t>
+      </w:r>
+      <w:bookmarkEnd w:id="6"/>
+    </w:p>
+    <w:p>
+      <w:pPr>
+        <w:rPr>
+          <w:lang w:val="es-ES"/>
+        </w:rPr>
+      </w:pPr>
+      <w:r>
+        <w:rPr>
+          <w:lang w:val="es-ES"/>
+        </w:rPr>
+        <w:t>Demanda</w:t>
+      </w:r>
+      <w:r>
+        <w:rPr>
+          <w:lang w:val="es-ES"/>
+        </w:rPr>
+        <w:t xml:space="preserve"> las fechas entre las cuales se va a generar el informe,</w:t>
+      </w:r>
+      <w:r>
+        <w:rPr>
+          <w:lang w:val="es-ES"/>
+        </w:rPr>
+        <w:t xml:space="preserve"> en función de las fechas que se ingrese</w:t>
+      </w:r>
+      <w:r>
+        <w:rPr>
+          <w:lang w:val="es-ES"/>
+        </w:rPr>
+        <w:t>n</w:t>
+      </w:r>
+      <w:r>
+        <w:rPr>
+          <w:lang w:val="es-ES"/>
+        </w:rPr>
+        <w:t xml:space="preserve"> como feriados o medios días es que realizara los cálculos correspondientes</w:t>
+      </w:r>
+      <w:r>
+        <w:rPr>
+          <w:lang w:val="es-ES"/>
+        </w:rPr>
+        <w:t xml:space="preserve"> a horas al 50% y 100%.</w:t>
+      </w:r>
+    </w:p>
+    <w:p>
+      <w:pPr>
+        <w:rPr>
+          <w:lang w:val="es-ES"/>
+        </w:rPr>
+      </w:pPr>
+      <w:r>
+        <w:rPr>
+          <w:lang w:val="es-ES"/>
+        </w:rPr>
+        <w:t>Al final de esta función se demandará un nombre para ponerle al informe en Excel y en PDF. Estos se encontrarán en la carpeta “Informes”.</w:t>
+      </w:r>
+    </w:p>
+    <w:p>
+      <w:pPr>
+        <w:rPr>
+          <w:lang w:val="es-ES"/>
+        </w:rPr>
+      </w:pPr>
+      <w:r>
+        <w:rPr>
+          <w:lang w:val="es-ES"/>
+        </w:rPr>
+        <w:t>El Excel consta de 2 hojas, una llamada “Registros” donde se ven todos los registros devueltos por el programa, y otra hoja “Totalizado” donde se las horas trabajadas, días y minutos de retraso, y si el operario es ROTATIVO se cuentan las horas “Noche” y “Tarde”.</w:t>
+      </w:r>
+    </w:p>
+    <w:p>
+      <w:pPr>
+        <w:rPr>
           <w:lang w:val="es-ES"/>
         </w:rPr>
       </w:pPr>
       <w:r>
         <w:rPr>
           <w:noProof/>
+          <w:lang w:val="es-ES"/>
         </w:rPr>
         <w:drawing>
-          <wp:inline distT="0" distB="0" distL="0" distR="0" wp14:anchorId="1EF5906A" wp14:editId="2CEDA3F8">
-            <wp:extent cx="3084830" cy="1743512"/>
-            <wp:effectExtent l="0" t="0" r="1270" b="9525"/>
-            <wp:docPr id="6" name="Imagen 6"/>
+          <wp:anchor distT="0" distB="0" distL="114300" distR="114300" simplePos="0" relativeHeight="251663360" behindDoc="0" locked="0" layoutInCell="1" allowOverlap="1" wp14:anchorId="13085563" wp14:editId="3B76AFAD">
+            <wp:simplePos x="0" y="0"/>
+            <wp:positionH relativeFrom="column">
+              <wp:posOffset>-308610</wp:posOffset>
+            </wp:positionH>
+            <wp:positionV relativeFrom="paragraph">
+              <wp:posOffset>235585</wp:posOffset>
+            </wp:positionV>
+            <wp:extent cx="6210909" cy="685800"/>
+            <wp:effectExtent l="0" t="0" r="0" b="0"/>
+            <wp:wrapSquare wrapText="bothSides"/>
+            <wp:docPr id="10" name="Imagen 10"/>
             <wp:cNvGraphicFramePr>
               <a:graphicFrameLocks xmlns:a="http://schemas.openxmlformats.org/drawingml/2006/main" noChangeAspect="1"/>
             </wp:cNvGraphicFramePr>
@@ -1037,30 +2384,270 @@
               <a:graphicData uri="http://schemas.openxmlformats.org/drawingml/2006/picture">
                 <pic:pic xmlns:pic="http://schemas.openxmlformats.org/drawingml/2006/picture">
                   <pic:nvPicPr>
-                    <pic:cNvPr id="1" name=""/>
+                    <pic:cNvPr id="10" name="Imagen 10"/>
                     <pic:cNvPicPr/>
                   </pic:nvPicPr>
-                  <pic:blipFill rotWithShape="1">
-                    <a:blip r:embed="rId10"/>
-                    <a:srcRect l="5077" t="59599" r="86418" b="22835"/>
-                    <a:stretch/>
+                  <pic:blipFill>
+                    <a:blip r:embed="rId13">
+                      <a:extLst>
+                        <a:ext uri="{28A0092B-C50C-407E-A947-70E740481C1C}">
+                          <a14:useLocalDpi xmlns:a14="http://schemas.microsoft.com/office/drawing/2010/main" val="0"/>
+                        </a:ext>
+                      </a:extLst>
+                    </a:blip>
+                    <a:stretch>
+                      <a:fillRect/>
+                    </a:stretch>
                   </pic:blipFill>
-                  <pic:spPr bwMode="auto">
+                  <pic:spPr>
                     <a:xfrm>
                       <a:off x="0" y="0"/>
-                      <a:ext cx="3134264" cy="1771452"/>
+                      <a:ext cx="6210909" cy="685800"/>
                     </a:xfrm>
                     <a:prstGeom prst="rect">
                       <a:avLst/>
                     </a:prstGeom>
-                    <a:ln>
-                      <a:noFill/>
-                    </a:ln>
-                    <a:extLst>
-                      <a:ext uri="{53640926-AAD7-44D8-BBD7-CCE9431645EC}">
-                        <a14:shadowObscured xmlns:a14="http://schemas.microsoft.com/office/drawing/2010/main"/>
-                      </a:ext>
-                    </a:extLst>
+                  </pic:spPr>
+                </pic:pic>
+              </a:graphicData>
+            </a:graphic>
+            <wp14:sizeRelH relativeFrom="page">
+              <wp14:pctWidth>0</wp14:pctWidth>
+            </wp14:sizeRelH>
+            <wp14:sizeRelV relativeFrom="page">
+              <wp14:pctHeight>0</wp14:pctHeight>
+            </wp14:sizeRelV>
+          </wp:anchor>
+        </w:drawing>
+      </w:r>
+      <w:r>
+        <w:rPr>
+          <w:lang w:val="es-ES"/>
+        </w:rPr>
+        <w:t>Ej: Cuadro totalizado.</w:t>
+      </w:r>
+    </w:p>
+    <w:p>
+      <w:pPr>
+        <w:rPr>
+          <w:lang w:val="es-ES"/>
+        </w:rPr>
+      </w:pPr>
+    </w:p>
+    <w:p>
+      <w:pPr>
+        <w:rPr>
+          <w:lang w:val="es-ES"/>
+        </w:rPr>
+      </w:pPr>
+      <w:r>
+        <w:rPr>
+          <w:lang w:val="es-ES"/>
+        </w:rPr>
+        <w:t>En el caso del informe en PDF</w:t>
+      </w:r>
+      <w:r>
+        <w:rPr>
+          <w:lang w:val="es-ES"/>
+        </w:rPr>
+        <w:t xml:space="preserve"> el mismo se realiza en caso de que el empleado haya tenido:</w:t>
+      </w:r>
+    </w:p>
+    <w:p>
+      <w:pPr>
+        <w:pStyle w:val="Prrafodelista"/>
+        <w:numPr>
+          <w:ilvl w:val="0"/>
+          <w:numId w:val="4"/>
+        </w:numPr>
+        <w:rPr>
+          <w:lang w:val="es-ES"/>
+        </w:rPr>
+      </w:pPr>
+      <w:r>
+        <w:rPr>
+          <w:lang w:val="es-ES"/>
+        </w:rPr>
+        <w:t>Faltas</w:t>
+      </w:r>
+    </w:p>
+    <w:p>
+      <w:pPr>
+        <w:pStyle w:val="Prrafodelista"/>
+        <w:numPr>
+          <w:ilvl w:val="0"/>
+          <w:numId w:val="4"/>
+        </w:numPr>
+        <w:rPr>
+          <w:lang w:val="es-ES"/>
+        </w:rPr>
+      </w:pPr>
+      <w:r>
+        <w:rPr>
+          <w:lang w:val="es-ES"/>
+        </w:rPr>
+        <w:t>Retrasos</w:t>
+      </w:r>
+    </w:p>
+    <w:p>
+      <w:pPr>
+        <w:pStyle w:val="Prrafodelista"/>
+        <w:numPr>
+          <w:ilvl w:val="0"/>
+          <w:numId w:val="4"/>
+        </w:numPr>
+        <w:rPr>
+          <w:lang w:val="es-ES"/>
+        </w:rPr>
+      </w:pPr>
+      <w:r>
+        <w:rPr>
+          <w:noProof/>
+          <w:lang w:val="es-ES"/>
+        </w:rPr>
+        <w:drawing>
+          <wp:anchor distT="0" distB="0" distL="114300" distR="114300" simplePos="0" relativeHeight="251664384" behindDoc="0" locked="0" layoutInCell="1" allowOverlap="1" wp14:anchorId="4C40B96B" wp14:editId="0646B30F">
+            <wp:simplePos x="0" y="0"/>
+            <wp:positionH relativeFrom="margin">
+              <wp:align>center</wp:align>
+            </wp:positionH>
+            <wp:positionV relativeFrom="paragraph">
+              <wp:posOffset>331470</wp:posOffset>
+            </wp:positionV>
+            <wp:extent cx="4876800" cy="2654935"/>
+            <wp:effectExtent l="0" t="0" r="0" b="0"/>
+            <wp:wrapSquare wrapText="bothSides"/>
+            <wp:docPr id="12" name="Imagen 12"/>
+            <wp:cNvGraphicFramePr>
+              <a:graphicFrameLocks xmlns:a="http://schemas.openxmlformats.org/drawingml/2006/main" noChangeAspect="1"/>
+            </wp:cNvGraphicFramePr>
+            <a:graphic xmlns:a="http://schemas.openxmlformats.org/drawingml/2006/main">
+              <a:graphicData uri="http://schemas.openxmlformats.org/drawingml/2006/picture">
+                <pic:pic xmlns:pic="http://schemas.openxmlformats.org/drawingml/2006/picture">
+                  <pic:nvPicPr>
+                    <pic:cNvPr id="12" name="Imagen 12"/>
+                    <pic:cNvPicPr/>
+                  </pic:nvPicPr>
+                  <pic:blipFill>
+                    <a:blip r:embed="rId14">
+                      <a:extLst>
+                        <a:ext uri="{28A0092B-C50C-407E-A947-70E740481C1C}">
+                          <a14:useLocalDpi xmlns:a14="http://schemas.microsoft.com/office/drawing/2010/main" val="0"/>
+                        </a:ext>
+                      </a:extLst>
+                    </a:blip>
+                    <a:stretch>
+                      <a:fillRect/>
+                    </a:stretch>
+                  </pic:blipFill>
+                  <pic:spPr>
+                    <a:xfrm>
+                      <a:off x="0" y="0"/>
+                      <a:ext cx="4876800" cy="2654935"/>
+                    </a:xfrm>
+                    <a:prstGeom prst="rect">
+                      <a:avLst/>
+                    </a:prstGeom>
+                  </pic:spPr>
+                </pic:pic>
+              </a:graphicData>
+            </a:graphic>
+            <wp14:sizeRelH relativeFrom="page">
+              <wp14:pctWidth>0</wp14:pctWidth>
+            </wp14:sizeRelH>
+            <wp14:sizeRelV relativeFrom="page">
+              <wp14:pctHeight>0</wp14:pctHeight>
+            </wp14:sizeRelV>
+          </wp:anchor>
+        </w:drawing>
+      </w:r>
+      <w:r>
+        <w:rPr>
+          <w:lang w:val="es-ES"/>
+        </w:rPr>
+        <w:t>Retiros anticipados</w:t>
+      </w:r>
+    </w:p>
+    <w:p>
+      <w:pPr>
+        <w:rPr>
+          <w:lang w:val="es-ES"/>
+        </w:rPr>
+      </w:pPr>
+      <w:r>
+        <w:rPr>
+          <w:lang w:val="es-ES"/>
+        </w:rPr>
+        <w:br w:type="page"/>
+      </w:r>
+    </w:p>
+    <w:p>
+      <w:pPr>
+        <w:pStyle w:val="Ttulo1"/>
+        <w:rPr>
+          <w:lang w:val="es-ES"/>
+        </w:rPr>
+      </w:pPr>
+      <w:bookmarkStart w:id="7" w:name="_Toc61377363"/>
+      <w:r>
+        <w:rPr>
+          <w:lang w:val="es-ES"/>
+        </w:rPr>
+        <w:lastRenderedPageBreak/>
+        <w:t>Gestión base de datos</w:t>
+      </w:r>
+      <w:bookmarkEnd w:id="7"/>
+    </w:p>
+    <w:p>
+      <w:pPr>
+        <w:rPr>
+          <w:sz w:val="24"/>
+          <w:szCs w:val="24"/>
+          <w:lang w:val="es-ES"/>
+        </w:rPr>
+      </w:pPr>
+      <w:r>
+        <w:rPr>
+          <w:noProof/>
+          <w:sz w:val="24"/>
+          <w:szCs w:val="24"/>
+          <w:lang w:val="es-ES"/>
+        </w:rPr>
+        <w:drawing>
+          <wp:inline distT="0" distB="0" distL="0" distR="0" wp14:anchorId="4BF60A57" wp14:editId="4C6FCB48">
+            <wp:extent cx="1629002" cy="1343212"/>
+            <wp:effectExtent l="0" t="0" r="9525" b="9525"/>
+            <wp:docPr id="13" name="Imagen 13"/>
+            <wp:cNvGraphicFramePr>
+              <a:graphicFrameLocks xmlns:a="http://schemas.openxmlformats.org/drawingml/2006/main" noChangeAspect="1"/>
+            </wp:cNvGraphicFramePr>
+            <a:graphic xmlns:a="http://schemas.openxmlformats.org/drawingml/2006/main">
+              <a:graphicData uri="http://schemas.openxmlformats.org/drawingml/2006/picture">
+                <pic:pic xmlns:pic="http://schemas.openxmlformats.org/drawingml/2006/picture">
+                  <pic:nvPicPr>
+                    <pic:cNvPr id="13" name="Imagen 13"/>
+                    <pic:cNvPicPr/>
+                  </pic:nvPicPr>
+                  <pic:blipFill>
+                    <a:blip r:embed="rId15">
+                      <a:extLst>
+                        <a:ext uri="{28A0092B-C50C-407E-A947-70E740481C1C}">
+                          <a14:useLocalDpi xmlns:a14="http://schemas.microsoft.com/office/drawing/2010/main" val="0"/>
+                        </a:ext>
+                      </a:extLst>
+                    </a:blip>
+                    <a:stretch>
+                      <a:fillRect/>
+                    </a:stretch>
+                  </pic:blipFill>
+                  <pic:spPr>
+                    <a:xfrm>
+                      <a:off x="0" y="0"/>
+                      <a:ext cx="1629002" cy="1343212"/>
+                    </a:xfrm>
+                    <a:prstGeom prst="rect">
+                      <a:avLst/>
+                    </a:prstGeom>
                   </pic:spPr>
                 </pic:pic>
               </a:graphicData>
@@ -1071,6 +2658,22 @@
     </w:p>
     <w:p>
       <w:pPr>
+        <w:pStyle w:val="Ttulo2"/>
+        <w:rPr>
+          <w:lang w:val="es-ES"/>
+        </w:rPr>
+      </w:pPr>
+      <w:bookmarkStart w:id="8" w:name="_Toc61377364"/>
+      <w:r>
+        <w:rPr>
+          <w:lang w:val="es-ES"/>
+        </w:rPr>
+        <w:t>Agregar empleado</w:t>
+      </w:r>
+      <w:bookmarkEnd w:id="8"/>
+    </w:p>
+    <w:p>
+      <w:pPr>
         <w:rPr>
           <w:sz w:val="24"/>
           <w:szCs w:val="24"/>
@@ -1083,8 +2686,347 @@
           <w:szCs w:val="24"/>
           <w:lang w:val="es-ES"/>
         </w:rPr>
-        <w:t>Todas las operaciones hacen referencia a la actualización de la BD para los operarios. Aún no está implementada la función para cambiar registros de fichadas.</w:t>
-      </w:r>
+        <w:t>Esta función lo que permite es incorporar nuevos registros en la Base de datos, en de vital importancia mantener actualizada la Base de datos ya que a partir de esta es que se generan todas las operaciones.</w:t>
+      </w:r>
+    </w:p>
+    <w:p>
+      <w:pPr>
+        <w:rPr>
+          <w:sz w:val="24"/>
+          <w:szCs w:val="24"/>
+          <w:lang w:val="es-ES"/>
+        </w:rPr>
+      </w:pPr>
+      <w:r>
+        <w:rPr>
+          <w:sz w:val="24"/>
+          <w:szCs w:val="24"/>
+          <w:lang w:val="es-ES"/>
+        </w:rPr>
+        <w:t>En este caso una vez que ingresa en esta función el programa comienza a pedirle que vaya ingresando los distintos datos necesarios para agregar un empleado. Cada uno de estos campos son auto explicativos.</w:t>
+      </w:r>
+    </w:p>
+    <w:p>
+      <w:pPr>
+        <w:pStyle w:val="Ttulo2"/>
+        <w:rPr>
+          <w:lang w:val="es-ES"/>
+        </w:rPr>
+      </w:pPr>
+      <w:bookmarkStart w:id="9" w:name="_Toc61377365"/>
+      <w:r>
+        <w:rPr>
+          <w:lang w:val="es-ES"/>
+        </w:rPr>
+        <w:t>Actualizar empleado</w:t>
+      </w:r>
+      <w:bookmarkEnd w:id="9"/>
+    </w:p>
+    <w:p>
+      <w:pPr>
+        <w:rPr>
+          <w:sz w:val="24"/>
+          <w:szCs w:val="24"/>
+          <w:lang w:val="es-ES"/>
+        </w:rPr>
+      </w:pPr>
+      <w:r>
+        <w:rPr>
+          <w:sz w:val="24"/>
+          <w:szCs w:val="24"/>
+          <w:lang w:val="es-ES"/>
+        </w:rPr>
+        <w:t xml:space="preserve">Esta función permite cambiar alguno de los datos de un empleado, incluso su legajo. </w:t>
+      </w:r>
+    </w:p>
+    <w:p>
+      <w:pPr>
+        <w:pStyle w:val="Ttulo2"/>
+        <w:rPr>
+          <w:lang w:val="es-ES"/>
+        </w:rPr>
+      </w:pPr>
+      <w:bookmarkStart w:id="10" w:name="_Toc61377366"/>
+      <w:r>
+        <w:rPr>
+          <w:lang w:val="es-ES"/>
+        </w:rPr>
+        <w:t>Eliminar empleado</w:t>
+      </w:r>
+      <w:bookmarkEnd w:id="10"/>
+    </w:p>
+    <w:p>
+      <w:pPr>
+        <w:rPr>
+          <w:sz w:val="24"/>
+          <w:szCs w:val="24"/>
+          <w:lang w:val="es-ES"/>
+        </w:rPr>
+      </w:pPr>
+      <w:r>
+        <w:rPr>
+          <w:sz w:val="24"/>
+          <w:szCs w:val="24"/>
+          <w:lang w:val="es-ES"/>
+        </w:rPr>
+        <w:t>Esta función permite eliminar un empleado.</w:t>
+      </w:r>
+    </w:p>
+    <w:p>
+      <w:pPr>
+        <w:pStyle w:val="Ttulo2"/>
+        <w:rPr>
+          <w:lang w:val="es-ES"/>
+        </w:rPr>
+      </w:pPr>
+      <w:bookmarkStart w:id="11" w:name="_Toc61377367"/>
+      <w:r>
+        <w:rPr>
+          <w:lang w:val="es-ES"/>
+        </w:rPr>
+        <w:t>Modificar Registro</w:t>
+      </w:r>
+      <w:bookmarkEnd w:id="11"/>
+    </w:p>
+    <w:p>
+      <w:pPr>
+        <w:rPr>
+          <w:sz w:val="24"/>
+          <w:szCs w:val="24"/>
+          <w:lang w:val="es-ES"/>
+        </w:rPr>
+      </w:pPr>
+      <w:r>
+        <w:rPr>
+          <w:sz w:val="24"/>
+          <w:szCs w:val="24"/>
+          <w:lang w:val="es-ES"/>
+        </w:rPr>
+        <w:t xml:space="preserve">Esta función permite modificar los registros que están la Base de datos en caso de que exista un error. </w:t>
+      </w:r>
+      <w:r>
+        <w:rPr>
+          <w:sz w:val="24"/>
+          <w:szCs w:val="24"/>
+          <w:lang w:val="es-ES"/>
+        </w:rPr>
+        <w:t>Comienza pidiendo legajo y fecha a modificar</w:t>
+      </w:r>
+    </w:p>
+    <w:p>
+      <w:pPr>
+        <w:rPr>
+          <w:sz w:val="24"/>
+          <w:szCs w:val="24"/>
+          <w:lang w:val="es-ES"/>
+        </w:rPr>
+      </w:pPr>
+      <w:r>
+        <w:rPr>
+          <w:noProof/>
+          <w:sz w:val="24"/>
+          <w:szCs w:val="24"/>
+          <w:lang w:val="es-ES"/>
+        </w:rPr>
+        <w:drawing>
+          <wp:inline distT="0" distB="0" distL="0" distR="0" wp14:anchorId="7398DEDA" wp14:editId="184ED4BC">
+            <wp:extent cx="4077269" cy="543001"/>
+            <wp:effectExtent l="0" t="0" r="0" b="9525"/>
+            <wp:docPr id="14" name="Imagen 14"/>
+            <wp:cNvGraphicFramePr>
+              <a:graphicFrameLocks xmlns:a="http://schemas.openxmlformats.org/drawingml/2006/main" noChangeAspect="1"/>
+            </wp:cNvGraphicFramePr>
+            <a:graphic xmlns:a="http://schemas.openxmlformats.org/drawingml/2006/main">
+              <a:graphicData uri="http://schemas.openxmlformats.org/drawingml/2006/picture">
+                <pic:pic xmlns:pic="http://schemas.openxmlformats.org/drawingml/2006/picture">
+                  <pic:nvPicPr>
+                    <pic:cNvPr id="14" name="Imagen 14"/>
+                    <pic:cNvPicPr/>
+                  </pic:nvPicPr>
+                  <pic:blipFill>
+                    <a:blip r:embed="rId16">
+                      <a:extLst>
+                        <a:ext uri="{28A0092B-C50C-407E-A947-70E740481C1C}">
+                          <a14:useLocalDpi xmlns:a14="http://schemas.microsoft.com/office/drawing/2010/main" val="0"/>
+                        </a:ext>
+                      </a:extLst>
+                    </a:blip>
+                    <a:stretch>
+                      <a:fillRect/>
+                    </a:stretch>
+                  </pic:blipFill>
+                  <pic:spPr>
+                    <a:xfrm>
+                      <a:off x="0" y="0"/>
+                      <a:ext cx="4077269" cy="543001"/>
+                    </a:xfrm>
+                    <a:prstGeom prst="rect">
+                      <a:avLst/>
+                    </a:prstGeom>
+                  </pic:spPr>
+                </pic:pic>
+              </a:graphicData>
+            </a:graphic>
+          </wp:inline>
+        </w:drawing>
+      </w:r>
+    </w:p>
+    <w:p>
+      <w:pPr>
+        <w:rPr>
+          <w:sz w:val="24"/>
+          <w:szCs w:val="24"/>
+          <w:lang w:val="es-ES"/>
+        </w:rPr>
+      </w:pPr>
+      <w:r>
+        <w:rPr>
+          <w:sz w:val="24"/>
+          <w:szCs w:val="24"/>
+          <w:lang w:val="es-ES"/>
+        </w:rPr>
+        <w:t xml:space="preserve">Luego pide confirmación respecto a los datos ingresado. Luego muestra el registro actual y pregunta sobre que campo se va a actualizar. Por último, pide el reingreso de la fecha y la hora por la cual se desea modificar el registro y al final muestra como ha </w:t>
+      </w:r>
+      <w:r>
+        <w:rPr>
+          <w:noProof/>
+          <w:sz w:val="24"/>
+          <w:szCs w:val="24"/>
+          <w:lang w:val="es-ES"/>
+        </w:rPr>
+        <w:drawing>
+          <wp:anchor distT="0" distB="0" distL="114300" distR="114300" simplePos="0" relativeHeight="251665408" behindDoc="0" locked="0" layoutInCell="1" allowOverlap="1" wp14:anchorId="377223E5" wp14:editId="7D18405B">
+            <wp:simplePos x="0" y="0"/>
+            <wp:positionH relativeFrom="column">
+              <wp:posOffset>-22860</wp:posOffset>
+            </wp:positionH>
+            <wp:positionV relativeFrom="paragraph">
+              <wp:posOffset>542925</wp:posOffset>
+            </wp:positionV>
+            <wp:extent cx="5249008" cy="1991003"/>
+            <wp:effectExtent l="0" t="0" r="8890" b="9525"/>
+            <wp:wrapSquare wrapText="bothSides"/>
+            <wp:docPr id="15" name="Imagen 15"/>
+            <wp:cNvGraphicFramePr>
+              <a:graphicFrameLocks xmlns:a="http://schemas.openxmlformats.org/drawingml/2006/main" noChangeAspect="1"/>
+            </wp:cNvGraphicFramePr>
+            <a:graphic xmlns:a="http://schemas.openxmlformats.org/drawingml/2006/main">
+              <a:graphicData uri="http://schemas.openxmlformats.org/drawingml/2006/picture">
+                <pic:pic xmlns:pic="http://schemas.openxmlformats.org/drawingml/2006/picture">
+                  <pic:nvPicPr>
+                    <pic:cNvPr id="15" name="Imagen 15"/>
+                    <pic:cNvPicPr/>
+                  </pic:nvPicPr>
+                  <pic:blipFill>
+                    <a:blip r:embed="rId17">
+                      <a:extLst>
+                        <a:ext uri="{28A0092B-C50C-407E-A947-70E740481C1C}">
+                          <a14:useLocalDpi xmlns:a14="http://schemas.microsoft.com/office/drawing/2010/main" val="0"/>
+                        </a:ext>
+                      </a:extLst>
+                    </a:blip>
+                    <a:stretch>
+                      <a:fillRect/>
+                    </a:stretch>
+                  </pic:blipFill>
+                  <pic:spPr>
+                    <a:xfrm>
+                      <a:off x="0" y="0"/>
+                      <a:ext cx="5249008" cy="1991003"/>
+                    </a:xfrm>
+                    <a:prstGeom prst="rect">
+                      <a:avLst/>
+                    </a:prstGeom>
+                  </pic:spPr>
+                </pic:pic>
+              </a:graphicData>
+            </a:graphic>
+            <wp14:sizeRelH relativeFrom="page">
+              <wp14:pctWidth>0</wp14:pctWidth>
+            </wp14:sizeRelH>
+            <wp14:sizeRelV relativeFrom="page">
+              <wp14:pctHeight>0</wp14:pctHeight>
+            </wp14:sizeRelV>
+          </wp:anchor>
+        </w:drawing>
+      </w:r>
+      <w:r>
+        <w:rPr>
+          <w:sz w:val="24"/>
+          <w:szCs w:val="24"/>
+          <w:lang w:val="es-ES"/>
+        </w:rPr>
+        <w:t>quedado el registro.</w:t>
+      </w:r>
+    </w:p>
+    <w:p>
+      <w:pPr>
+        <w:rPr>
+          <w:sz w:val="24"/>
+          <w:szCs w:val="24"/>
+          <w:lang w:val="es-ES"/>
+        </w:rPr>
+      </w:pPr>
+    </w:p>
+    <w:p>
+      <w:pPr>
+        <w:pStyle w:val="Ttulo2"/>
+        <w:rPr>
+          <w:lang w:val="es-ES"/>
+        </w:rPr>
+      </w:pPr>
+      <w:bookmarkStart w:id="12" w:name="_Toc61377368"/>
+      <w:r>
+        <w:rPr>
+          <w:lang w:val="es-ES"/>
+        </w:rPr>
+        <w:t>Descargar</w:t>
+      </w:r>
+      <w:bookmarkEnd w:id="12"/>
+    </w:p>
+    <w:p>
+      <w:pPr>
+        <w:rPr>
+          <w:sz w:val="24"/>
+          <w:szCs w:val="24"/>
+          <w:lang w:val="es-ES"/>
+        </w:rPr>
+      </w:pPr>
+      <w:r>
+        <w:rPr>
+          <w:sz w:val="24"/>
+          <w:szCs w:val="24"/>
+          <w:lang w:val="es-ES"/>
+        </w:rPr>
+        <w:t>Descarga la tabla en donde se encuentran todos los empleados, genera un Excel que se encuentra en “Informes\Excel”.</w:t>
+      </w:r>
+    </w:p>
+    <w:p>
+      <w:pPr>
+        <w:rPr>
+          <w:sz w:val="24"/>
+          <w:szCs w:val="24"/>
+          <w:lang w:val="es-ES"/>
+        </w:rPr>
+      </w:pPr>
+    </w:p>
+    <w:p>
+      <w:pPr>
+        <w:rPr>
+          <w:sz w:val="24"/>
+          <w:szCs w:val="24"/>
+          <w:lang w:val="es-ES"/>
+        </w:rPr>
+      </w:pPr>
+    </w:p>
+    <w:p>
+      <w:pPr>
+        <w:rPr>
+          <w:sz w:val="24"/>
+          <w:szCs w:val="24"/>
+          <w:lang w:val="es-ES"/>
+        </w:rPr>
+      </w:pPr>
     </w:p>
     <w:p>
       <w:pPr>
@@ -1118,9 +3060,9 @@
 <file path=word/numbering.xml><?xml version="1.0" encoding="utf-8"?>
 <w:numbering xmlns:wpc="http://schemas.microsoft.com/office/word/2010/wordprocessingCanvas" xmlns:cx="http://schemas.microsoft.com/office/drawing/2014/chartex" xmlns:cx1="http://schemas.microsoft.com/office/drawing/2015/9/8/chartex" xmlns:cx2="http://schemas.microsoft.com/office/drawing/2015/10/21/chartex" xmlns:cx3="http://schemas.microsoft.com/office/drawing/2016/5/9/chartex" xmlns:cx4="http://schemas.microsoft.com/office/drawing/2016/5/10/chartex" xmlns:cx5="http://schemas.microsoft.com/office/drawing/2016/5/11/chartex" xmlns:cx6="http://schemas.microsoft.com/office/drawing/2016/5/12/chartex" xmlns:cx7="http://schemas.microsoft.com/office/drawing/2016/5/13/chartex" xmlns:cx8="http://schemas.microsoft.com/office/drawing/2016/5/14/chartex" xmlns:mc="http://schemas.openxmlformats.org/markup-compatibility/2006" xmlns:aink="http://schemas.microsoft.com/office/drawing/2016/ink" xmlns:am3d="http://schemas.microsoft.com/office/drawing/2017/model3d" xmlns:o="urn:schemas-microsoft-com:office:office" xmlns:r="http://schemas.openxmlformats.org/officeDocument/2006/relationships" xmlns:m="http://schemas.openxmlformats.org/officeDocument/2006/math" xmlns:v="urn:schemas-microsoft-com:vml" xmlns:wp14="http://schemas.microsoft.com/office/word/2010/wordprocessingDrawing" xmlns:wp="http://schemas.openxmlformats.org/drawingml/2006/wordprocessingDrawing" xmlns:w10="urn:schemas-microsoft-com:office:word" xmlns:w="http://schemas.openxmlformats.org/wordprocessingml/2006/main" xmlns:w14="http://schemas.microsoft.com/office/word/2010/wordml" xmlns:w15="http://schemas.microsoft.com/office/word/2012/wordml" xmlns:w16cex="http://schemas.microsoft.com/office/word/2018/wordml/cex" xmlns:w16cid="http://schemas.microsoft.com/office/word/2016/wordml/cid" xmlns:w16="http://schemas.microsoft.com/office/word/2018/wordml" xmlns:w16se="http://schemas.microsoft.com/office/word/2015/wordml/symex" xmlns:wpg="http://schemas.microsoft.com/office/word/2010/wordprocessingGroup" xmlns:wpi="http://schemas.microsoft.com/office/word/2010/wordprocessingInk" xmlns:wne="http://schemas.microsoft.com/office/word/2006/wordml" xmlns:wps="http://schemas.microsoft.com/office/word/2010/wordprocessingShape" mc:Ignorable="w14 w15 w16se w16cid w16 w16cex wp14">
   <w:abstractNum w:abstractNumId="0" w15:restartNumberingAfterBreak="0">
-    <w:nsid w:val="20BF05EB"/>
+    <w:nsid w:val="0C496DF6"/>
     <w:multiLevelType w:val="hybridMultilevel"/>
-    <w:tmpl w:val="8A8CAC04"/>
+    <w:tmpl w:val="88B4EB54"/>
     <w:lvl w:ilvl="0" w:tplc="2C0A0001">
       <w:start w:val="1"/>
       <w:numFmt w:val="bullet"/>
@@ -1231,9 +3173,9 @@
     </w:lvl>
   </w:abstractNum>
   <w:abstractNum w:abstractNumId="1" w15:restartNumberingAfterBreak="0">
-    <w:nsid w:val="6C7F242E"/>
+    <w:nsid w:val="20BF05EB"/>
     <w:multiLevelType w:val="hybridMultilevel"/>
-    <w:tmpl w:val="85D825C4"/>
+    <w:tmpl w:val="8A8CAC04"/>
     <w:lvl w:ilvl="0" w:tplc="2C0A0001">
       <w:start w:val="1"/>
       <w:numFmt w:val="bullet"/>
@@ -1343,11 +3285,359 @@
       </w:rPr>
     </w:lvl>
   </w:abstractNum>
+  <w:abstractNum w:abstractNumId="2" w15:restartNumberingAfterBreak="0">
+    <w:nsid w:val="42A50619"/>
+    <w:multiLevelType w:val="hybridMultilevel"/>
+    <w:tmpl w:val="58565484"/>
+    <w:lvl w:ilvl="0" w:tplc="2C0A0001">
+      <w:start w:val="1"/>
+      <w:numFmt w:val="bullet"/>
+      <w:lvlText w:val=""/>
+      <w:lvlJc w:val="left"/>
+      <w:pPr>
+        <w:ind w:left="720" w:hanging="360"/>
+      </w:pPr>
+      <w:rPr>
+        <w:rFonts w:ascii="Symbol" w:hAnsi="Symbol" w:hint="default"/>
+      </w:rPr>
+    </w:lvl>
+    <w:lvl w:ilvl="1" w:tplc="2C0A0003" w:tentative="1">
+      <w:start w:val="1"/>
+      <w:numFmt w:val="bullet"/>
+      <w:lvlText w:val="o"/>
+      <w:lvlJc w:val="left"/>
+      <w:pPr>
+        <w:ind w:left="1440" w:hanging="360"/>
+      </w:pPr>
+      <w:rPr>
+        <w:rFonts w:ascii="Courier New" w:hAnsi="Courier New" w:cs="Courier New" w:hint="default"/>
+      </w:rPr>
+    </w:lvl>
+    <w:lvl w:ilvl="2" w:tplc="2C0A0005" w:tentative="1">
+      <w:start w:val="1"/>
+      <w:numFmt w:val="bullet"/>
+      <w:lvlText w:val=""/>
+      <w:lvlJc w:val="left"/>
+      <w:pPr>
+        <w:ind w:left="2160" w:hanging="360"/>
+      </w:pPr>
+      <w:rPr>
+        <w:rFonts w:ascii="Wingdings" w:hAnsi="Wingdings" w:hint="default"/>
+      </w:rPr>
+    </w:lvl>
+    <w:lvl w:ilvl="3" w:tplc="2C0A0001" w:tentative="1">
+      <w:start w:val="1"/>
+      <w:numFmt w:val="bullet"/>
+      <w:lvlText w:val=""/>
+      <w:lvlJc w:val="left"/>
+      <w:pPr>
+        <w:ind w:left="2880" w:hanging="360"/>
+      </w:pPr>
+      <w:rPr>
+        <w:rFonts w:ascii="Symbol" w:hAnsi="Symbol" w:hint="default"/>
+      </w:rPr>
+    </w:lvl>
+    <w:lvl w:ilvl="4" w:tplc="2C0A0003" w:tentative="1">
+      <w:start w:val="1"/>
+      <w:numFmt w:val="bullet"/>
+      <w:lvlText w:val="o"/>
+      <w:lvlJc w:val="left"/>
+      <w:pPr>
+        <w:ind w:left="3600" w:hanging="360"/>
+      </w:pPr>
+      <w:rPr>
+        <w:rFonts w:ascii="Courier New" w:hAnsi="Courier New" w:cs="Courier New" w:hint="default"/>
+      </w:rPr>
+    </w:lvl>
+    <w:lvl w:ilvl="5" w:tplc="2C0A0005" w:tentative="1">
+      <w:start w:val="1"/>
+      <w:numFmt w:val="bullet"/>
+      <w:lvlText w:val=""/>
+      <w:lvlJc w:val="left"/>
+      <w:pPr>
+        <w:ind w:left="4320" w:hanging="360"/>
+      </w:pPr>
+      <w:rPr>
+        <w:rFonts w:ascii="Wingdings" w:hAnsi="Wingdings" w:hint="default"/>
+      </w:rPr>
+    </w:lvl>
+    <w:lvl w:ilvl="6" w:tplc="2C0A0001" w:tentative="1">
+      <w:start w:val="1"/>
+      <w:numFmt w:val="bullet"/>
+      <w:lvlText w:val=""/>
+      <w:lvlJc w:val="left"/>
+      <w:pPr>
+        <w:ind w:left="5040" w:hanging="360"/>
+      </w:pPr>
+      <w:rPr>
+        <w:rFonts w:ascii="Symbol" w:hAnsi="Symbol" w:hint="default"/>
+      </w:rPr>
+    </w:lvl>
+    <w:lvl w:ilvl="7" w:tplc="2C0A0003" w:tentative="1">
+      <w:start w:val="1"/>
+      <w:numFmt w:val="bullet"/>
+      <w:lvlText w:val="o"/>
+      <w:lvlJc w:val="left"/>
+      <w:pPr>
+        <w:ind w:left="5760" w:hanging="360"/>
+      </w:pPr>
+      <w:rPr>
+        <w:rFonts w:ascii="Courier New" w:hAnsi="Courier New" w:cs="Courier New" w:hint="default"/>
+      </w:rPr>
+    </w:lvl>
+    <w:lvl w:ilvl="8" w:tplc="2C0A0005" w:tentative="1">
+      <w:start w:val="1"/>
+      <w:numFmt w:val="bullet"/>
+      <w:lvlText w:val=""/>
+      <w:lvlJc w:val="left"/>
+      <w:pPr>
+        <w:ind w:left="6480" w:hanging="360"/>
+      </w:pPr>
+      <w:rPr>
+        <w:rFonts w:ascii="Wingdings" w:hAnsi="Wingdings" w:hint="default"/>
+      </w:rPr>
+    </w:lvl>
+  </w:abstractNum>
+  <w:abstractNum w:abstractNumId="3" w15:restartNumberingAfterBreak="0">
+    <w:nsid w:val="55A5720C"/>
+    <w:multiLevelType w:val="hybridMultilevel"/>
+    <w:tmpl w:val="0178CAA8"/>
+    <w:lvl w:ilvl="0" w:tplc="2C0A0001">
+      <w:start w:val="1"/>
+      <w:numFmt w:val="bullet"/>
+      <w:lvlText w:val=""/>
+      <w:lvlJc w:val="left"/>
+      <w:pPr>
+        <w:ind w:left="720" w:hanging="360"/>
+      </w:pPr>
+      <w:rPr>
+        <w:rFonts w:ascii="Symbol" w:hAnsi="Symbol" w:hint="default"/>
+      </w:rPr>
+    </w:lvl>
+    <w:lvl w:ilvl="1" w:tplc="2C0A0003" w:tentative="1">
+      <w:start w:val="1"/>
+      <w:numFmt w:val="bullet"/>
+      <w:lvlText w:val="o"/>
+      <w:lvlJc w:val="left"/>
+      <w:pPr>
+        <w:ind w:left="1440" w:hanging="360"/>
+      </w:pPr>
+      <w:rPr>
+        <w:rFonts w:ascii="Courier New" w:hAnsi="Courier New" w:cs="Courier New" w:hint="default"/>
+      </w:rPr>
+    </w:lvl>
+    <w:lvl w:ilvl="2" w:tplc="2C0A0005" w:tentative="1">
+      <w:start w:val="1"/>
+      <w:numFmt w:val="bullet"/>
+      <w:lvlText w:val=""/>
+      <w:lvlJc w:val="left"/>
+      <w:pPr>
+        <w:ind w:left="2160" w:hanging="360"/>
+      </w:pPr>
+      <w:rPr>
+        <w:rFonts w:ascii="Wingdings" w:hAnsi="Wingdings" w:hint="default"/>
+      </w:rPr>
+    </w:lvl>
+    <w:lvl w:ilvl="3" w:tplc="2C0A0001" w:tentative="1">
+      <w:start w:val="1"/>
+      <w:numFmt w:val="bullet"/>
+      <w:lvlText w:val=""/>
+      <w:lvlJc w:val="left"/>
+      <w:pPr>
+        <w:ind w:left="2880" w:hanging="360"/>
+      </w:pPr>
+      <w:rPr>
+        <w:rFonts w:ascii="Symbol" w:hAnsi="Symbol" w:hint="default"/>
+      </w:rPr>
+    </w:lvl>
+    <w:lvl w:ilvl="4" w:tplc="2C0A0003" w:tentative="1">
+      <w:start w:val="1"/>
+      <w:numFmt w:val="bullet"/>
+      <w:lvlText w:val="o"/>
+      <w:lvlJc w:val="left"/>
+      <w:pPr>
+        <w:ind w:left="3600" w:hanging="360"/>
+      </w:pPr>
+      <w:rPr>
+        <w:rFonts w:ascii="Courier New" w:hAnsi="Courier New" w:cs="Courier New" w:hint="default"/>
+      </w:rPr>
+    </w:lvl>
+    <w:lvl w:ilvl="5" w:tplc="2C0A0005" w:tentative="1">
+      <w:start w:val="1"/>
+      <w:numFmt w:val="bullet"/>
+      <w:lvlText w:val=""/>
+      <w:lvlJc w:val="left"/>
+      <w:pPr>
+        <w:ind w:left="4320" w:hanging="360"/>
+      </w:pPr>
+      <w:rPr>
+        <w:rFonts w:ascii="Wingdings" w:hAnsi="Wingdings" w:hint="default"/>
+      </w:rPr>
+    </w:lvl>
+    <w:lvl w:ilvl="6" w:tplc="2C0A0001" w:tentative="1">
+      <w:start w:val="1"/>
+      <w:numFmt w:val="bullet"/>
+      <w:lvlText w:val=""/>
+      <w:lvlJc w:val="left"/>
+      <w:pPr>
+        <w:ind w:left="5040" w:hanging="360"/>
+      </w:pPr>
+      <w:rPr>
+        <w:rFonts w:ascii="Symbol" w:hAnsi="Symbol" w:hint="default"/>
+      </w:rPr>
+    </w:lvl>
+    <w:lvl w:ilvl="7" w:tplc="2C0A0003" w:tentative="1">
+      <w:start w:val="1"/>
+      <w:numFmt w:val="bullet"/>
+      <w:lvlText w:val="o"/>
+      <w:lvlJc w:val="left"/>
+      <w:pPr>
+        <w:ind w:left="5760" w:hanging="360"/>
+      </w:pPr>
+      <w:rPr>
+        <w:rFonts w:ascii="Courier New" w:hAnsi="Courier New" w:cs="Courier New" w:hint="default"/>
+      </w:rPr>
+    </w:lvl>
+    <w:lvl w:ilvl="8" w:tplc="2C0A0005" w:tentative="1">
+      <w:start w:val="1"/>
+      <w:numFmt w:val="bullet"/>
+      <w:lvlText w:val=""/>
+      <w:lvlJc w:val="left"/>
+      <w:pPr>
+        <w:ind w:left="6480" w:hanging="360"/>
+      </w:pPr>
+      <w:rPr>
+        <w:rFonts w:ascii="Wingdings" w:hAnsi="Wingdings" w:hint="default"/>
+      </w:rPr>
+    </w:lvl>
+  </w:abstractNum>
+  <w:abstractNum w:abstractNumId="4" w15:restartNumberingAfterBreak="0">
+    <w:nsid w:val="6C7F242E"/>
+    <w:multiLevelType w:val="hybridMultilevel"/>
+    <w:tmpl w:val="85D825C4"/>
+    <w:lvl w:ilvl="0" w:tplc="2C0A0001">
+      <w:start w:val="1"/>
+      <w:numFmt w:val="bullet"/>
+      <w:lvlText w:val=""/>
+      <w:lvlJc w:val="left"/>
+      <w:pPr>
+        <w:ind w:left="720" w:hanging="360"/>
+      </w:pPr>
+      <w:rPr>
+        <w:rFonts w:ascii="Symbol" w:hAnsi="Symbol" w:hint="default"/>
+      </w:rPr>
+    </w:lvl>
+    <w:lvl w:ilvl="1" w:tplc="2C0A0003" w:tentative="1">
+      <w:start w:val="1"/>
+      <w:numFmt w:val="bullet"/>
+      <w:lvlText w:val="o"/>
+      <w:lvlJc w:val="left"/>
+      <w:pPr>
+        <w:ind w:left="1440" w:hanging="360"/>
+      </w:pPr>
+      <w:rPr>
+        <w:rFonts w:ascii="Courier New" w:hAnsi="Courier New" w:cs="Courier New" w:hint="default"/>
+      </w:rPr>
+    </w:lvl>
+    <w:lvl w:ilvl="2" w:tplc="2C0A0005" w:tentative="1">
+      <w:start w:val="1"/>
+      <w:numFmt w:val="bullet"/>
+      <w:lvlText w:val=""/>
+      <w:lvlJc w:val="left"/>
+      <w:pPr>
+        <w:ind w:left="2160" w:hanging="360"/>
+      </w:pPr>
+      <w:rPr>
+        <w:rFonts w:ascii="Wingdings" w:hAnsi="Wingdings" w:hint="default"/>
+      </w:rPr>
+    </w:lvl>
+    <w:lvl w:ilvl="3" w:tplc="2C0A0001" w:tentative="1">
+      <w:start w:val="1"/>
+      <w:numFmt w:val="bullet"/>
+      <w:lvlText w:val=""/>
+      <w:lvlJc w:val="left"/>
+      <w:pPr>
+        <w:ind w:left="2880" w:hanging="360"/>
+      </w:pPr>
+      <w:rPr>
+        <w:rFonts w:ascii="Symbol" w:hAnsi="Symbol" w:hint="default"/>
+      </w:rPr>
+    </w:lvl>
+    <w:lvl w:ilvl="4" w:tplc="2C0A0003" w:tentative="1">
+      <w:start w:val="1"/>
+      <w:numFmt w:val="bullet"/>
+      <w:lvlText w:val="o"/>
+      <w:lvlJc w:val="left"/>
+      <w:pPr>
+        <w:ind w:left="3600" w:hanging="360"/>
+      </w:pPr>
+      <w:rPr>
+        <w:rFonts w:ascii="Courier New" w:hAnsi="Courier New" w:cs="Courier New" w:hint="default"/>
+      </w:rPr>
+    </w:lvl>
+    <w:lvl w:ilvl="5" w:tplc="2C0A0005" w:tentative="1">
+      <w:start w:val="1"/>
+      <w:numFmt w:val="bullet"/>
+      <w:lvlText w:val=""/>
+      <w:lvlJc w:val="left"/>
+      <w:pPr>
+        <w:ind w:left="4320" w:hanging="360"/>
+      </w:pPr>
+      <w:rPr>
+        <w:rFonts w:ascii="Wingdings" w:hAnsi="Wingdings" w:hint="default"/>
+      </w:rPr>
+    </w:lvl>
+    <w:lvl w:ilvl="6" w:tplc="2C0A0001" w:tentative="1">
+      <w:start w:val="1"/>
+      <w:numFmt w:val="bullet"/>
+      <w:lvlText w:val=""/>
+      <w:lvlJc w:val="left"/>
+      <w:pPr>
+        <w:ind w:left="5040" w:hanging="360"/>
+      </w:pPr>
+      <w:rPr>
+        <w:rFonts w:ascii="Symbol" w:hAnsi="Symbol" w:hint="default"/>
+      </w:rPr>
+    </w:lvl>
+    <w:lvl w:ilvl="7" w:tplc="2C0A0003" w:tentative="1">
+      <w:start w:val="1"/>
+      <w:numFmt w:val="bullet"/>
+      <w:lvlText w:val="o"/>
+      <w:lvlJc w:val="left"/>
+      <w:pPr>
+        <w:ind w:left="5760" w:hanging="360"/>
+      </w:pPr>
+      <w:rPr>
+        <w:rFonts w:ascii="Courier New" w:hAnsi="Courier New" w:cs="Courier New" w:hint="default"/>
+      </w:rPr>
+    </w:lvl>
+    <w:lvl w:ilvl="8" w:tplc="2C0A0005" w:tentative="1">
+      <w:start w:val="1"/>
+      <w:numFmt w:val="bullet"/>
+      <w:lvlText w:val=""/>
+      <w:lvlJc w:val="left"/>
+      <w:pPr>
+        <w:ind w:left="6480" w:hanging="360"/>
+      </w:pPr>
+      <w:rPr>
+        <w:rFonts w:ascii="Wingdings" w:hAnsi="Wingdings" w:hint="default"/>
+      </w:rPr>
+    </w:lvl>
+  </w:abstractNum>
   <w:num w:numId="1">
+    <w:abstractNumId w:val="1"/>
+  </w:num>
+  <w:num w:numId="2">
+    <w:abstractNumId w:val="4"/>
+  </w:num>
+  <w:num w:numId="3">
     <w:abstractNumId w:val="0"/>
   </w:num>
-  <w:num w:numId="2">
-    <w:abstractNumId w:val="1"/>
+  <w:num w:numId="4">
+    <w:abstractNumId w:val="3"/>
+  </w:num>
+  <w:num w:numId="5">
+    <w:abstractNumId w:val="2"/>
   </w:num>
 </w:numbering>
 </file>
@@ -1751,6 +4041,51 @@
     <w:name w:val="Normal"/>
     <w:qFormat/>
   </w:style>
+  <w:style w:type="paragraph" w:styleId="Ttulo1">
+    <w:name w:val="heading 1"/>
+    <w:basedOn w:val="Normal"/>
+    <w:next w:val="Normal"/>
+    <w:link w:val="Ttulo1Car"/>
+    <w:uiPriority w:val="9"/>
+    <w:qFormat/>
+    <w:rsid w:val="00C61402"/>
+    <w:pPr>
+      <w:keepNext/>
+      <w:keepLines/>
+      <w:spacing w:before="240" w:after="0"/>
+      <w:outlineLvl w:val="0"/>
+    </w:pPr>
+    <w:rPr>
+      <w:rFonts w:asciiTheme="majorHAnsi" w:eastAsiaTheme="majorEastAsia" w:hAnsiTheme="majorHAnsi" w:cstheme="majorBidi"/>
+      <w:b/>
+      <w:color w:val="000000" w:themeColor="text1"/>
+      <w:sz w:val="36"/>
+      <w:szCs w:val="32"/>
+    </w:rPr>
+  </w:style>
+  <w:style w:type="paragraph" w:styleId="Ttulo2">
+    <w:name w:val="heading 2"/>
+    <w:basedOn w:val="Normal"/>
+    <w:next w:val="Normal"/>
+    <w:link w:val="Ttulo2Car"/>
+    <w:uiPriority w:val="9"/>
+    <w:unhideWhenUsed/>
+    <w:qFormat/>
+    <w:rsid w:val="00C61402"/>
+    <w:pPr>
+      <w:keepNext/>
+      <w:keepLines/>
+      <w:spacing w:before="40" w:after="0"/>
+      <w:outlineLvl w:val="1"/>
+    </w:pPr>
+    <w:rPr>
+      <w:rFonts w:eastAsiaTheme="majorEastAsia" w:cstheme="majorBidi"/>
+      <w:b/>
+      <w:sz w:val="26"/>
+      <w:szCs w:val="26"/>
+      <w:u w:val="single"/>
+    </w:rPr>
+  </w:style>
   <w:style w:type="character" w:default="1" w:styleId="Fuentedeprrafopredeter">
     <w:name w:val="Default Paragraph Font"/>
     <w:uiPriority w:val="1"/>
@@ -1822,6 +4157,88 @@
       <w:i/>
       <w:iCs/>
       <w:color w:val="4472C4" w:themeColor="accent1"/>
+    </w:rPr>
+  </w:style>
+  <w:style w:type="character" w:customStyle="1" w:styleId="Ttulo1Car">
+    <w:name w:val="Título 1 Car"/>
+    <w:basedOn w:val="Fuentedeprrafopredeter"/>
+    <w:link w:val="Ttulo1"/>
+    <w:uiPriority w:val="9"/>
+    <w:rsid w:val="00C61402"/>
+    <w:rPr>
+      <w:rFonts w:asciiTheme="majorHAnsi" w:eastAsiaTheme="majorEastAsia" w:hAnsiTheme="majorHAnsi" w:cstheme="majorBidi"/>
+      <w:b/>
+      <w:color w:val="000000" w:themeColor="text1"/>
+      <w:sz w:val="36"/>
+      <w:szCs w:val="32"/>
+    </w:rPr>
+  </w:style>
+  <w:style w:type="character" w:customStyle="1" w:styleId="Ttulo2Car">
+    <w:name w:val="Título 2 Car"/>
+    <w:basedOn w:val="Fuentedeprrafopredeter"/>
+    <w:link w:val="Ttulo2"/>
+    <w:uiPriority w:val="9"/>
+    <w:rsid w:val="00C61402"/>
+    <w:rPr>
+      <w:rFonts w:eastAsiaTheme="majorEastAsia" w:cstheme="majorBidi"/>
+      <w:b/>
+      <w:sz w:val="26"/>
+      <w:szCs w:val="26"/>
+      <w:u w:val="single"/>
+    </w:rPr>
+  </w:style>
+  <w:style w:type="paragraph" w:styleId="TtuloTDC">
+    <w:name w:val="TOC Heading"/>
+    <w:basedOn w:val="Ttulo1"/>
+    <w:next w:val="Normal"/>
+    <w:uiPriority w:val="39"/>
+    <w:unhideWhenUsed/>
+    <w:qFormat/>
+    <w:rsid w:val="00C61402"/>
+    <w:pPr>
+      <w:outlineLvl w:val="9"/>
+    </w:pPr>
+    <w:rPr>
+      <w:b w:val="0"/>
+      <w:color w:val="2F5496" w:themeColor="accent1" w:themeShade="BF"/>
+      <w:sz w:val="32"/>
+      <w:lang w:eastAsia="es-AR"/>
+    </w:rPr>
+  </w:style>
+  <w:style w:type="paragraph" w:styleId="TDC1">
+    <w:name w:val="toc 1"/>
+    <w:basedOn w:val="Normal"/>
+    <w:next w:val="Normal"/>
+    <w:autoRedefine/>
+    <w:uiPriority w:val="39"/>
+    <w:unhideWhenUsed/>
+    <w:rsid w:val="00C61402"/>
+    <w:pPr>
+      <w:spacing w:after="100"/>
+    </w:pPr>
+  </w:style>
+  <w:style w:type="paragraph" w:styleId="TDC2">
+    <w:name w:val="toc 2"/>
+    <w:basedOn w:val="Normal"/>
+    <w:next w:val="Normal"/>
+    <w:autoRedefine/>
+    <w:uiPriority w:val="39"/>
+    <w:unhideWhenUsed/>
+    <w:rsid w:val="00C61402"/>
+    <w:pPr>
+      <w:spacing w:after="100"/>
+      <w:ind w:left="220"/>
+    </w:pPr>
+  </w:style>
+  <w:style w:type="character" w:styleId="Hipervnculo">
+    <w:name w:val="Hyperlink"/>
+    <w:basedOn w:val="Fuentedeprrafopredeter"/>
+    <w:uiPriority w:val="99"/>
+    <w:unhideWhenUsed/>
+    <w:rsid w:val="00C61402"/>
+    <w:rPr>
+      <w:color w:val="0563C1" w:themeColor="hyperlink"/>
+      <w:u w:val="single"/>
     </w:rPr>
   </w:style>
 </w:styles>
@@ -2120,4 +4537,16 @@
     </a:ext>
   </a:extLst>
 </a:theme>
+</file>
+
+<file path=customXml/item1.xml><?xml version="1.0" encoding="utf-8"?>
+<b:Sources xmlns:b="http://schemas.openxmlformats.org/officeDocument/2006/bibliography" xmlns="http://schemas.openxmlformats.org/officeDocument/2006/bibliography" SelectedStyle="\APASixthEditionOfficeOnline.xsl" StyleName="APA" Version="6"/>
+</file>
+
+<file path=customXml/itemProps1.xml><?xml version="1.0" encoding="utf-8"?>
+<ds:datastoreItem xmlns:ds="http://schemas.openxmlformats.org/officeDocument/2006/customXml" ds:itemID="{3C34FCAE-3132-4164-98F5-8A69996C3203}">
+  <ds:schemaRefs>
+    <ds:schemaRef ds:uri="http://schemas.openxmlformats.org/officeDocument/2006/bibliography"/>
+  </ds:schemaRefs>
+</ds:datastoreItem>
 </file>
</xml_diff>